<commit_message>
fix sql prac q15
</commit_message>
<xml_diff>
--- a/SQL practice/SQL- Practice.docx
+++ b/SQL practice/SQL- Practice.docx
@@ -327,13 +327,8 @@
             <w:tcW w:w="1679" w:type="dxa"/>
           </w:tcPr>
           <w:p>
-            <w:proofErr w:type="gramStart"/>
-            <w:r>
-              <w:t>Count(</w:t>
-            </w:r>
-            <w:proofErr w:type="gramEnd"/>
-            <w:r>
-              <w:t>)</w:t>
+            <w:r>
+              <w:t>Count()</w:t>
             </w:r>
           </w:p>
         </w:tc>
@@ -512,13 +507,8 @@
             <w:tcW w:w="1679" w:type="dxa"/>
           </w:tcPr>
           <w:p>
-            <w:proofErr w:type="gramStart"/>
-            <w:r>
-              <w:t>Sum(</w:t>
-            </w:r>
-            <w:proofErr w:type="gramEnd"/>
-            <w:r>
-              <w:t>)</w:t>
+            <w:r>
+              <w:t>Sum()</w:t>
             </w:r>
           </w:p>
         </w:tc>
@@ -656,13 +646,8 @@
             <w:tcW w:w="1679" w:type="dxa"/>
           </w:tcPr>
           <w:p>
-            <w:proofErr w:type="gramStart"/>
-            <w:r>
-              <w:t>MAX(</w:t>
-            </w:r>
-            <w:proofErr w:type="gramEnd"/>
-            <w:r>
-              <w:t>)</w:t>
+            <w:r>
+              <w:t>MAX()</w:t>
             </w:r>
           </w:p>
         </w:tc>
@@ -822,13 +807,8 @@
             <w:tcW w:w="1679" w:type="dxa"/>
           </w:tcPr>
           <w:p>
-            <w:proofErr w:type="gramStart"/>
-            <w:r>
-              <w:t>MIN(</w:t>
-            </w:r>
-            <w:proofErr w:type="gramEnd"/>
-            <w:r>
-              <w:t>)</w:t>
+            <w:r>
+              <w:t>MIN()</w:t>
             </w:r>
           </w:p>
         </w:tc>
@@ -988,13 +968,8 @@
             <w:tcW w:w="1679" w:type="dxa"/>
           </w:tcPr>
           <w:p>
-            <w:proofErr w:type="gramStart"/>
-            <w:r>
-              <w:t>NVL(</w:t>
-            </w:r>
-            <w:proofErr w:type="gramEnd"/>
-            <w:r>
-              <w:t>)</w:t>
+            <w:r>
+              <w:t>NVL()</w:t>
             </w:r>
           </w:p>
         </w:tc>
@@ -1133,15 +1108,7 @@
           </w:tcPr>
           <w:p>
             <w:r>
-              <w:t>TO_</w:t>
-            </w:r>
-            <w:proofErr w:type="gramStart"/>
-            <w:r>
-              <w:t>CHAR(</w:t>
-            </w:r>
-            <w:proofErr w:type="gramEnd"/>
-            <w:r>
-              <w:t>)</w:t>
+              <w:t>TO_CHAR()</w:t>
             </w:r>
           </w:p>
         </w:tc>
@@ -1241,15 +1208,7 @@
           </w:tcPr>
           <w:p>
             <w:r>
-              <w:t>T0_</w:t>
-            </w:r>
-            <w:proofErr w:type="gramStart"/>
-            <w:r>
-              <w:t>DATE(</w:t>
-            </w:r>
-            <w:proofErr w:type="gramEnd"/>
-            <w:r>
-              <w:t>)</w:t>
+              <w:t>T0_DATE()</w:t>
             </w:r>
           </w:p>
         </w:tc>
@@ -1300,15 +1259,7 @@
           </w:tcPr>
           <w:p>
             <w:r>
-              <w:t>TO_</w:t>
-            </w:r>
-            <w:proofErr w:type="gramStart"/>
-            <w:r>
-              <w:t>NUMBER(</w:t>
-            </w:r>
-            <w:proofErr w:type="gramEnd"/>
-            <w:r>
-              <w:t>)</w:t>
+              <w:t>TO_NUMBER()</w:t>
             </w:r>
           </w:p>
         </w:tc>
@@ -1366,13 +1317,8 @@
             <w:tcW w:w="1679" w:type="dxa"/>
           </w:tcPr>
           <w:p>
-            <w:proofErr w:type="gramStart"/>
-            <w:r>
-              <w:t>SUBSTR(</w:t>
-            </w:r>
-            <w:proofErr w:type="gramEnd"/>
-            <w:r>
-              <w:t>)</w:t>
+            <w:r>
+              <w:t>SUBSTR()</w:t>
             </w:r>
           </w:p>
         </w:tc>
@@ -1444,13 +1390,8 @@
             <w:tcW w:w="1679" w:type="dxa"/>
           </w:tcPr>
           <w:p>
-            <w:proofErr w:type="gramStart"/>
-            <w:r>
-              <w:t>REPLACE(</w:t>
-            </w:r>
-            <w:proofErr w:type="gramEnd"/>
-            <w:r>
-              <w:t>)</w:t>
+            <w:r>
+              <w:t>REPLACE()</w:t>
             </w:r>
           </w:p>
         </w:tc>
@@ -1576,13 +1517,8 @@
             <w:tcW w:w="1679" w:type="dxa"/>
           </w:tcPr>
           <w:p>
-            <w:proofErr w:type="gramStart"/>
-            <w:r>
-              <w:t>REVERSE(</w:t>
-            </w:r>
-            <w:proofErr w:type="gramEnd"/>
-            <w:r>
-              <w:t>)</w:t>
+            <w:r>
+              <w:t>REVERSE()</w:t>
             </w:r>
           </w:p>
         </w:tc>
@@ -1640,13 +1576,8 @@
             <w:tcW w:w="1679" w:type="dxa"/>
           </w:tcPr>
           <w:p>
-            <w:proofErr w:type="gramStart"/>
-            <w:r>
-              <w:t>DECODE(</w:t>
-            </w:r>
-            <w:proofErr w:type="gramEnd"/>
-            <w:r>
-              <w:t>)</w:t>
+            <w:r>
+              <w:t>DECODE()</w:t>
             </w:r>
           </w:p>
         </w:tc>
@@ -1730,13 +1661,8 @@
             <w:tcW w:w="1679" w:type="dxa"/>
           </w:tcPr>
           <w:p>
-            <w:proofErr w:type="gramStart"/>
-            <w:r>
-              <w:t>TRUNC(</w:t>
-            </w:r>
-            <w:proofErr w:type="gramEnd"/>
-            <w:r>
-              <w:t>)</w:t>
+            <w:r>
+              <w:t>TRUNC()</w:t>
             </w:r>
           </w:p>
         </w:tc>
@@ -2005,13 +1931,8 @@
             <w:tcW w:w="1679" w:type="dxa"/>
           </w:tcPr>
           <w:p>
-            <w:proofErr w:type="gramStart"/>
-            <w:r>
-              <w:t>LENGTH(</w:t>
-            </w:r>
-            <w:proofErr w:type="gramEnd"/>
-            <w:r>
-              <w:t>)</w:t>
+            <w:r>
+              <w:t>LENGTH()</w:t>
             </w:r>
           </w:p>
         </w:tc>
@@ -2089,17 +2010,12 @@
           </w:tcPr>
           <w:p>
             <w:proofErr w:type="spellStart"/>
-            <w:proofErr w:type="gramStart"/>
             <w:r>
               <w:t>lPAD</w:t>
             </w:r>
             <w:proofErr w:type="spellEnd"/>
             <w:r>
-              <w:t>(</w:t>
-            </w:r>
-            <w:proofErr w:type="gramEnd"/>
-            <w:r>
-              <w:t>)</w:t>
+              <w:t>()</w:t>
             </w:r>
           </w:p>
         </w:tc>
@@ -2559,13 +2475,8 @@
             <w:tcW w:w="1679" w:type="dxa"/>
           </w:tcPr>
           <w:p>
-            <w:proofErr w:type="gramStart"/>
-            <w:r>
-              <w:t>RPAD(</w:t>
-            </w:r>
-            <w:proofErr w:type="gramEnd"/>
-            <w:r>
-              <w:t>)</w:t>
+            <w:r>
+              <w:t>RPAD()</w:t>
             </w:r>
           </w:p>
         </w:tc>
@@ -3031,13 +2942,8 @@
             <w:tcW w:w="1679" w:type="dxa"/>
           </w:tcPr>
           <w:p>
-            <w:proofErr w:type="gramStart"/>
-            <w:r>
-              <w:t>TRIM(</w:t>
-            </w:r>
-            <w:proofErr w:type="gramEnd"/>
-            <w:r>
-              <w:t>)</w:t>
+            <w:r>
+              <w:t>TRIM()</w:t>
             </w:r>
           </w:p>
         </w:tc>
@@ -3277,13 +3183,8 @@
             <w:tcW w:w="1679" w:type="dxa"/>
           </w:tcPr>
           <w:p>
-            <w:proofErr w:type="gramStart"/>
-            <w:r>
-              <w:t>LTRIM(</w:t>
-            </w:r>
-            <w:proofErr w:type="gramEnd"/>
-            <w:r>
-              <w:t>)</w:t>
+            <w:r>
+              <w:t>LTRIM()</w:t>
             </w:r>
           </w:p>
         </w:tc>
@@ -3529,13 +3430,8 @@
             <w:tcW w:w="1679" w:type="dxa"/>
           </w:tcPr>
           <w:p>
-            <w:proofErr w:type="gramStart"/>
-            <w:r>
-              <w:t>RTRIM(</w:t>
-            </w:r>
-            <w:proofErr w:type="gramEnd"/>
-            <w:r>
-              <w:t>)</w:t>
+            <w:r>
+              <w:t>RTRIM()</w:t>
             </w:r>
           </w:p>
         </w:tc>
@@ -3781,13 +3677,8 @@
             <w:tcW w:w="1679" w:type="dxa"/>
           </w:tcPr>
           <w:p>
-            <w:proofErr w:type="gramStart"/>
-            <w:r>
-              <w:t>ROUND(</w:t>
-            </w:r>
-            <w:proofErr w:type="gramEnd"/>
-            <w:r>
-              <w:t>)</w:t>
+            <w:r>
+              <w:t>ROUND()</w:t>
             </w:r>
           </w:p>
         </w:tc>
@@ -3926,15 +3817,7 @@
           </w:tcPr>
           <w:p>
             <w:r>
-              <w:t>ADD_</w:t>
-            </w:r>
-            <w:proofErr w:type="gramStart"/>
-            <w:r>
-              <w:t>MONTHS(</w:t>
-            </w:r>
-            <w:proofErr w:type="gramEnd"/>
-            <w:r>
-              <w:t>)</w:t>
+              <w:t>ADD_MONTHS()</w:t>
             </w:r>
           </w:p>
         </w:tc>
@@ -4250,16 +4133,11 @@
       <w:r>
         <w:t xml:space="preserve">WHERE </w:t>
       </w:r>
-      <w:proofErr w:type="gramStart"/>
       <w:r>
         <w:t>A.</w:t>
       </w:r>
       <w:r>
-        <w:t>CUST</w:t>
-      </w:r>
-      <w:proofErr w:type="gramEnd"/>
-      <w:r>
-        <w:t>_LGL_ENG_NM LIKE ‘%\</w:t>
+        <w:t>CUST_LGL_ENG_NM LIKE ‘%\</w:t>
       </w:r>
       <w:r>
         <w:t>_LOGISTICS</w:t>
@@ -4278,16 +4156,11 @@
       <w:r>
         <w:t xml:space="preserve">ER BY </w:t>
       </w:r>
-      <w:proofErr w:type="gramStart"/>
       <w:r>
         <w:t>A.</w:t>
       </w:r>
       <w:r>
-        <w:t>CUST</w:t>
-      </w:r>
-      <w:proofErr w:type="gramEnd"/>
-      <w:r>
-        <w:t>_LOCL_LANG_NM NULLS F</w:t>
+        <w:t>CUST_LOCL_LANG_NM NULLS F</w:t>
       </w:r>
       <w:r>
         <w:t>I</w:t>
@@ -5527,9 +5400,8 @@
           <w:bCs/>
           <w:color w:val="252525"/>
         </w:rPr>
-        <w:t xml:space="preserve"> “_</w:t>
-      </w:r>
-      <w:proofErr w:type="gramStart"/>
+        <w:t xml:space="preserve"> “_”</w:t>
+      </w:r>
       <w:r>
         <w:rPr>
           <w:rFonts w:cstheme="minorHAnsi"/>
@@ -5537,18 +5409,8 @@
           <w:bCs/>
           <w:color w:val="252525"/>
         </w:rPr>
-        <w:t>”</w:t>
-      </w:r>
-      <w:r>
-        <w:rPr>
-          <w:rFonts w:cstheme="minorHAnsi"/>
-          <w:b/>
-          <w:bCs/>
-          <w:color w:val="252525"/>
-        </w:rPr>
         <w:t xml:space="preserve"> ,</w:t>
       </w:r>
-      <w:proofErr w:type="gramEnd"/>
       <w:r>
         <w:rPr>
           <w:rFonts w:cstheme="minorHAnsi"/>
@@ -10780,23 +10642,7 @@
           <w:b/>
           <w:bCs/>
         </w:rPr>
-        <w:t xml:space="preserve"> </w:t>
-      </w:r>
-      <w:proofErr w:type="gramStart"/>
-      <w:r>
-        <w:rPr>
-          <w:b/>
-          <w:bCs/>
-        </w:rPr>
-        <w:t>do</w:t>
-      </w:r>
-      <w:proofErr w:type="gramEnd"/>
-      <w:r>
-        <w:rPr>
-          <w:b/>
-          <w:bCs/>
-        </w:rPr>
-        <w:t xml:space="preserve">: </w:t>
+        <w:t xml:space="preserve"> do: </w:t>
       </w:r>
       <w:proofErr w:type="spellStart"/>
       <w:r>
@@ -11558,7 +11404,6 @@
         <w:t xml:space="preserve"> data </w:t>
       </w:r>
       <w:proofErr w:type="spellStart"/>
-      <w:proofErr w:type="gramStart"/>
       <w:r>
         <w:rPr>
           <w:b/>
@@ -11590,7 +11435,6 @@
         <w:t>dù</w:t>
       </w:r>
       <w:proofErr w:type="spellEnd"/>
-      <w:proofErr w:type="gramEnd"/>
       <w:r>
         <w:rPr>
           <w:b/>
@@ -12512,13 +12356,8 @@
       <w:r>
         <w:t xml:space="preserve"> </w:t>
       </w:r>
-      <w:proofErr w:type="gramStart"/>
-      <w:r>
-        <w:t>COUNT(</w:t>
-      </w:r>
-      <w:proofErr w:type="gramEnd"/>
-      <w:r>
-        <w:t>*)</w:t>
+      <w:r>
+        <w:t>COUNT(*)</w:t>
       </w:r>
       <w:r>
         <w:t xml:space="preserve">, </w:t>
@@ -12540,21 +12379,12 @@
           <w:bCs/>
         </w:rPr>
       </w:pPr>
-      <w:proofErr w:type="gramStart"/>
-      <w:r>
-        <w:rPr>
-          <w:b/>
-          <w:bCs/>
-        </w:rPr>
-        <w:t>COUNT(</w:t>
-      </w:r>
-      <w:proofErr w:type="gramEnd"/>
-      <w:r>
-        <w:rPr>
-          <w:b/>
-          <w:bCs/>
-        </w:rPr>
-        <w:t xml:space="preserve">*), COUNT(1): </w:t>
+      <w:r>
+        <w:rPr>
+          <w:b/>
+          <w:bCs/>
+        </w:rPr>
+        <w:t xml:space="preserve">COUNT(*), COUNT(1): </w:t>
       </w:r>
       <w:proofErr w:type="spellStart"/>
       <w:r>
@@ -12890,16 +12720,7 @@
           <w:bCs/>
           <w:color w:val="FF0000"/>
         </w:rPr>
-        <w:t xml:space="preserve"> </w:t>
-      </w:r>
-      <w:proofErr w:type="gramStart"/>
-      <w:r>
-        <w:rPr>
-          <w:b/>
-          <w:bCs/>
-          <w:color w:val="FF0000"/>
-        </w:rPr>
-        <w:t>0</w:t>
+        <w:t xml:space="preserve"> 0</w:t>
       </w:r>
       <w:r>
         <w:rPr>
@@ -12909,7 +12730,6 @@
         </w:rPr>
         <w:t xml:space="preserve"> ?</w:t>
       </w:r>
-      <w:proofErr w:type="gramEnd"/>
     </w:p>
     <w:p>
       <w:pPr>
@@ -13321,7 +13141,6 @@
         <w:t xml:space="preserve"> </w:t>
       </w:r>
       <w:proofErr w:type="spellStart"/>
-      <w:proofErr w:type="gramStart"/>
       <w:r>
         <w:rPr>
           <w:b/>
@@ -13344,7 +13163,6 @@
         </w:rPr>
         <w:t>?</w:t>
       </w:r>
-      <w:proofErr w:type="gramEnd"/>
     </w:p>
     <w:tbl>
       <w:tblPr>
@@ -14098,7 +13916,6 @@
         <w:t xml:space="preserve"> </w:t>
       </w:r>
       <w:proofErr w:type="spellStart"/>
-      <w:proofErr w:type="gramStart"/>
       <w:r>
         <w:rPr>
           <w:b/>
@@ -14114,7 +13931,6 @@
         </w:rPr>
         <w:t xml:space="preserve"> ?</w:t>
       </w:r>
-      <w:proofErr w:type="gramEnd"/>
     </w:p>
     <w:tbl>
       <w:tblPr>
@@ -14286,21 +14102,7 @@
               <w:rPr>
                 <w:rFonts w:asciiTheme="minorHAnsi" w:eastAsiaTheme="minorHAnsi" w:hAnsiTheme="minorHAnsi"/>
               </w:rPr>
-              <w:t xml:space="preserve">1] </w:t>
-            </w:r>
-            <w:proofErr w:type="gramStart"/>
-            <w:r>
-              <w:rPr>
-                <w:rFonts w:asciiTheme="minorHAnsi" w:eastAsiaTheme="minorHAnsi" w:hAnsiTheme="minorHAnsi"/>
-              </w:rPr>
-              <w:t>SUM(</w:t>
-            </w:r>
-            <w:proofErr w:type="gramEnd"/>
-            <w:r>
-              <w:rPr>
-                <w:rFonts w:asciiTheme="minorHAnsi" w:eastAsiaTheme="minorHAnsi" w:hAnsiTheme="minorHAnsi"/>
-              </w:rPr>
-              <w:t>NVL(COL1 + COL2,0))</w:t>
+              <w:t>1] SUM(NVL(COL1 + COL2,0))</w:t>
             </w:r>
           </w:p>
           <w:p>
@@ -14322,21 +14124,7 @@
               <w:rPr>
                 <w:rFonts w:asciiTheme="minorHAnsi" w:eastAsiaTheme="minorHAnsi" w:hAnsiTheme="minorHAnsi"/>
               </w:rPr>
-              <w:t xml:space="preserve">2] </w:t>
-            </w:r>
-            <w:proofErr w:type="gramStart"/>
-            <w:r>
-              <w:rPr>
-                <w:rFonts w:asciiTheme="minorHAnsi" w:eastAsiaTheme="minorHAnsi" w:hAnsiTheme="minorHAnsi"/>
-              </w:rPr>
-              <w:t>NVL(</w:t>
-            </w:r>
-            <w:proofErr w:type="gramEnd"/>
-            <w:r>
-              <w:rPr>
-                <w:rFonts w:asciiTheme="minorHAnsi" w:eastAsiaTheme="minorHAnsi" w:hAnsiTheme="minorHAnsi"/>
-              </w:rPr>
-              <w:t>SUM(COL1 + COL2),0)</w:t>
+              <w:t>2] NVL(SUM(COL1 + COL2),0)</w:t>
             </w:r>
           </w:p>
         </w:tc>
@@ -15118,7 +14906,6 @@
         <w:t xml:space="preserve"> </w:t>
       </w:r>
       <w:proofErr w:type="spellStart"/>
-      <w:proofErr w:type="gramStart"/>
       <w:r>
         <w:rPr>
           <w:b/>
@@ -15134,7 +14921,6 @@
         </w:rPr>
         <w:t xml:space="preserve"> ?</w:t>
       </w:r>
-      <w:proofErr w:type="gramEnd"/>
     </w:p>
     <w:tbl>
       <w:tblPr>
@@ -15280,19 +15066,11 @@
               </w:rPr>
               <w:t xml:space="preserve">SELECT </w:t>
             </w:r>
-            <w:proofErr w:type="gramStart"/>
             <w:r>
               <w:rPr>
                 <w:rFonts w:asciiTheme="minorHAnsi" w:eastAsiaTheme="minorHAnsi" w:hAnsiTheme="minorHAnsi"/>
               </w:rPr>
-              <w:t>A.CUST</w:t>
-            </w:r>
-            <w:proofErr w:type="gramEnd"/>
-            <w:r>
-              <w:rPr>
-                <w:rFonts w:asciiTheme="minorHAnsi" w:eastAsiaTheme="minorHAnsi" w:hAnsiTheme="minorHAnsi"/>
-              </w:rPr>
-              <w:t>_NO, A.ORD_NO, A.PRO_CD, B.PROD_NM</w:t>
+              <w:t>A.CUST_NO, A.ORD_NO, A.PRO_CD, B.PROD_NM</w:t>
             </w:r>
           </w:p>
           <w:p>
@@ -15348,21 +15126,7 @@
               <w:rPr>
                 <w:rFonts w:asciiTheme="minorHAnsi" w:eastAsiaTheme="minorHAnsi" w:hAnsiTheme="minorHAnsi"/>
               </w:rPr>
-              <w:t xml:space="preserve">  AND A.PRO_CD = </w:t>
-            </w:r>
-            <w:proofErr w:type="gramStart"/>
-            <w:r>
-              <w:rPr>
-                <w:rFonts w:asciiTheme="minorHAnsi" w:eastAsiaTheme="minorHAnsi" w:hAnsiTheme="minorHAnsi"/>
-              </w:rPr>
-              <w:t>B.PROD</w:t>
-            </w:r>
-            <w:proofErr w:type="gramEnd"/>
-            <w:r>
-              <w:rPr>
-                <w:rFonts w:asciiTheme="minorHAnsi" w:eastAsiaTheme="minorHAnsi" w:hAnsiTheme="minorHAnsi"/>
-              </w:rPr>
-              <w:t>_CD</w:t>
+              <w:t xml:space="preserve">  AND A.PRO_CD = B.PROD_CD</w:t>
             </w:r>
           </w:p>
           <w:p>
@@ -15378,21 +15142,7 @@
               <w:rPr>
                 <w:rFonts w:asciiTheme="minorHAnsi" w:eastAsiaTheme="minorHAnsi" w:hAnsiTheme="minorHAnsi"/>
               </w:rPr>
-              <w:t xml:space="preserve">  AND </w:t>
-            </w:r>
-            <w:proofErr w:type="gramStart"/>
-            <w:r>
-              <w:rPr>
-                <w:rFonts w:asciiTheme="minorHAnsi" w:eastAsiaTheme="minorHAnsi" w:hAnsiTheme="minorHAnsi"/>
-              </w:rPr>
-              <w:t>B.PROD</w:t>
-            </w:r>
-            <w:proofErr w:type="gramEnd"/>
-            <w:r>
-              <w:rPr>
-                <w:rFonts w:asciiTheme="minorHAnsi" w:eastAsiaTheme="minorHAnsi" w:hAnsiTheme="minorHAnsi"/>
-              </w:rPr>
-              <w:t>_CD IN (SELECT PROD_CD FROM TB_PROD</w:t>
+              <w:t xml:space="preserve">  AND B.PROD_CD IN (SELECT PROD_CD FROM TB_PROD</w:t>
             </w:r>
             <w:r>
               <w:rPr>
@@ -15438,19 +15188,11 @@
               </w:rPr>
               <w:t xml:space="preserve">SELECT </w:t>
             </w:r>
-            <w:proofErr w:type="gramStart"/>
             <w:r>
               <w:rPr>
                 <w:rFonts w:asciiTheme="minorHAnsi" w:eastAsiaTheme="minorHAnsi" w:hAnsiTheme="minorHAnsi"/>
               </w:rPr>
-              <w:t>A.CUST</w:t>
-            </w:r>
-            <w:proofErr w:type="gramEnd"/>
-            <w:r>
-              <w:rPr>
-                <w:rFonts w:asciiTheme="minorHAnsi" w:eastAsiaTheme="minorHAnsi" w:hAnsiTheme="minorHAnsi"/>
-              </w:rPr>
-              <w:t>_NO, A.ORD_NO, A.PRO_CD, B.PROD_NM</w:t>
+              <w:t>A.CUST_NO, A.ORD_NO, A.PRO_CD, B.PROD_NM</w:t>
             </w:r>
           </w:p>
           <w:p>
@@ -15506,21 +15248,7 @@
               <w:rPr>
                 <w:rFonts w:asciiTheme="minorHAnsi" w:eastAsiaTheme="minorHAnsi" w:hAnsiTheme="minorHAnsi"/>
               </w:rPr>
-              <w:t xml:space="preserve">  AND A.PRO_CD = </w:t>
-            </w:r>
-            <w:proofErr w:type="gramStart"/>
-            <w:r>
-              <w:rPr>
-                <w:rFonts w:asciiTheme="minorHAnsi" w:eastAsiaTheme="minorHAnsi" w:hAnsiTheme="minorHAnsi"/>
-              </w:rPr>
-              <w:t>B.PROD</w:t>
-            </w:r>
-            <w:proofErr w:type="gramEnd"/>
-            <w:r>
-              <w:rPr>
-                <w:rFonts w:asciiTheme="minorHAnsi" w:eastAsiaTheme="minorHAnsi" w:hAnsiTheme="minorHAnsi"/>
-              </w:rPr>
-              <w:t>_CD</w:t>
+              <w:t xml:space="preserve">  AND A.PRO_CD = B.PROD_CD</w:t>
             </w:r>
           </w:p>
           <w:p>
@@ -15536,21 +15264,7 @@
               <w:rPr>
                 <w:rFonts w:asciiTheme="minorHAnsi" w:eastAsiaTheme="minorHAnsi" w:hAnsiTheme="minorHAnsi"/>
               </w:rPr>
-              <w:t xml:space="preserve">  AND EXISTS (SELECT </w:t>
-            </w:r>
-            <w:proofErr w:type="gramStart"/>
-            <w:r>
-              <w:rPr>
-                <w:rFonts w:asciiTheme="minorHAnsi" w:eastAsiaTheme="minorHAnsi" w:hAnsiTheme="minorHAnsi"/>
-              </w:rPr>
-              <w:t>D.PROD</w:t>
-            </w:r>
-            <w:proofErr w:type="gramEnd"/>
-            <w:r>
-              <w:rPr>
-                <w:rFonts w:asciiTheme="minorHAnsi" w:eastAsiaTheme="minorHAnsi" w:hAnsiTheme="minorHAnsi"/>
-              </w:rPr>
-              <w:t>_CD FROM TB_PROD D WHERE D.PROD_CD = A.PRO_CD AND D.PROD_UNIT_AMT &lt; 800);</w:t>
+              <w:t xml:space="preserve">  AND EXISTS (SELECT D.PROD_CD FROM TB_PROD D WHERE D.PROD_CD = A.PRO_CD AND D.PROD_UNIT_AMT &lt; 800);</w:t>
             </w:r>
           </w:p>
         </w:tc>
@@ -16688,37 +16402,21 @@
           <w:rFonts w:cstheme="minorHAnsi"/>
           <w:b/>
         </w:rPr>
-        <w:t xml:space="preserve"> </w:t>
-      </w:r>
-      <w:proofErr w:type="gramStart"/>
-      <w:r>
-        <w:rPr>
-          <w:rFonts w:cstheme="minorHAnsi"/>
-          <w:b/>
-        </w:rPr>
-        <w:t>to</w:t>
-      </w:r>
-      <w:r>
-        <w:rPr>
-          <w:rFonts w:cstheme="minorHAnsi"/>
-          <w:b/>
-        </w:rPr>
-        <w:t xml:space="preserve"> </w:t>
-      </w:r>
-      <w:r>
-        <w:rPr>
-          <w:rFonts w:cstheme="minorHAnsi"/>
-          <w:b/>
-        </w:rPr>
-        <w:t>:</w:t>
-      </w:r>
-      <w:proofErr w:type="gramEnd"/>
-      <w:r>
-        <w:rPr>
-          <w:rFonts w:cstheme="minorHAnsi"/>
-          <w:b/>
-        </w:rPr>
-        <w:t xml:space="preserve"> </w:t>
+        <w:t xml:space="preserve"> to</w:t>
+      </w:r>
+      <w:r>
+        <w:rPr>
+          <w:rFonts w:cstheme="minorHAnsi"/>
+          <w:b/>
+        </w:rPr>
+        <w:t xml:space="preserve"> </w:t>
+      </w:r>
+      <w:r>
+        <w:rPr>
+          <w:rFonts w:cstheme="minorHAnsi"/>
+          <w:b/>
+        </w:rPr>
+        <w:t xml:space="preserve">: </w:t>
       </w:r>
     </w:p>
     <w:p>
@@ -17373,7 +17071,6 @@
         <w:t xml:space="preserve"> </w:t>
       </w:r>
       <w:proofErr w:type="spellStart"/>
-      <w:proofErr w:type="gramStart"/>
       <w:r>
         <w:rPr>
           <w:b/>
@@ -17388,7 +17085,6 @@
         <w:t>(</w:t>
       </w:r>
       <w:proofErr w:type="spellStart"/>
-      <w:proofErr w:type="gramEnd"/>
       <w:r>
         <w:rPr>
           <w:b/>
@@ -17992,7 +17688,6 @@
         <w:t xml:space="preserve"> </w:t>
       </w:r>
       <w:proofErr w:type="spellStart"/>
-      <w:proofErr w:type="gramStart"/>
       <w:r>
         <w:rPr>
           <w:b/>
@@ -18008,7 +17703,6 @@
         </w:rPr>
         <w:t xml:space="preserve"> ?</w:t>
       </w:r>
-      <w:proofErr w:type="gramEnd"/>
     </w:p>
     <w:tbl>
       <w:tblPr>
@@ -18154,19 +17848,11 @@
               </w:rPr>
               <w:t xml:space="preserve">SELECT </w:t>
             </w:r>
-            <w:proofErr w:type="gramStart"/>
             <w:r>
               <w:rPr>
                 <w:rFonts w:asciiTheme="minorHAnsi" w:eastAsiaTheme="minorHAnsi" w:hAnsiTheme="minorHAnsi"/>
               </w:rPr>
-              <w:t>A.CUST</w:t>
-            </w:r>
-            <w:proofErr w:type="gramEnd"/>
-            <w:r>
-              <w:rPr>
-                <w:rFonts w:asciiTheme="minorHAnsi" w:eastAsiaTheme="minorHAnsi" w:hAnsiTheme="minorHAnsi"/>
-              </w:rPr>
-              <w:t>_NO, A.ORD_NO, A.PRO_CD, B.PROD_NM</w:t>
+              <w:t>A.CUST_NO, A.ORD_NO, A.PRO_CD, B.PROD_NM</w:t>
             </w:r>
           </w:p>
           <w:p>
@@ -18222,21 +17908,7 @@
               <w:rPr>
                 <w:rFonts w:asciiTheme="minorHAnsi" w:eastAsiaTheme="minorHAnsi" w:hAnsiTheme="minorHAnsi"/>
               </w:rPr>
-              <w:t xml:space="preserve">  AND A.PRO_CD = </w:t>
-            </w:r>
-            <w:proofErr w:type="gramStart"/>
-            <w:r>
-              <w:rPr>
-                <w:rFonts w:asciiTheme="minorHAnsi" w:eastAsiaTheme="minorHAnsi" w:hAnsiTheme="minorHAnsi"/>
-              </w:rPr>
-              <w:t>B.PROD</w:t>
-            </w:r>
-            <w:proofErr w:type="gramEnd"/>
-            <w:r>
-              <w:rPr>
-                <w:rFonts w:asciiTheme="minorHAnsi" w:eastAsiaTheme="minorHAnsi" w:hAnsiTheme="minorHAnsi"/>
-              </w:rPr>
-              <w:t>_CD</w:t>
+              <w:t xml:space="preserve">  AND A.PRO_CD = B.PROD_CD</w:t>
             </w:r>
           </w:p>
           <w:p>
@@ -18252,21 +17924,7 @@
               <w:rPr>
                 <w:rFonts w:asciiTheme="minorHAnsi" w:eastAsiaTheme="minorHAnsi" w:hAnsiTheme="minorHAnsi"/>
               </w:rPr>
-              <w:t xml:space="preserve">  AND </w:t>
-            </w:r>
-            <w:proofErr w:type="gramStart"/>
-            <w:r>
-              <w:rPr>
-                <w:rFonts w:asciiTheme="minorHAnsi" w:eastAsiaTheme="minorHAnsi" w:hAnsiTheme="minorHAnsi"/>
-              </w:rPr>
-              <w:t>B.PROD</w:t>
-            </w:r>
-            <w:proofErr w:type="gramEnd"/>
-            <w:r>
-              <w:rPr>
-                <w:rFonts w:asciiTheme="minorHAnsi" w:eastAsiaTheme="minorHAnsi" w:hAnsiTheme="minorHAnsi"/>
-              </w:rPr>
-              <w:t>_CD IN ('00001','00002');</w:t>
+              <w:t xml:space="preserve">  AND B.PROD_CD IN ('00001','00002');</w:t>
             </w:r>
           </w:p>
         </w:tc>
@@ -18282,19 +17940,11 @@
                 <w:rFonts w:asciiTheme="minorHAnsi" w:eastAsiaTheme="minorHAnsi" w:hAnsiTheme="minorHAnsi"/>
               </w:rPr>
             </w:pPr>
-            <w:proofErr w:type="gramStart"/>
             <w:r>
               <w:rPr>
                 <w:rFonts w:asciiTheme="minorHAnsi" w:eastAsiaTheme="minorHAnsi" w:hAnsiTheme="minorHAnsi"/>
               </w:rPr>
-              <w:t>SELECT  A</w:t>
-            </w:r>
-            <w:proofErr w:type="gramEnd"/>
-            <w:r>
-              <w:rPr>
-                <w:rFonts w:asciiTheme="minorHAnsi" w:eastAsiaTheme="minorHAnsi" w:hAnsiTheme="minorHAnsi"/>
-              </w:rPr>
-              <w:t>.CUST_NO, A.ORD_NO, A.PRO_CD</w:t>
+              <w:t>SELECT  A.CUST_NO, A.ORD_NO, A.PRO_CD</w:t>
             </w:r>
           </w:p>
           <w:p>
@@ -18308,21 +17958,7 @@
               <w:rPr>
                 <w:rFonts w:asciiTheme="minorHAnsi" w:eastAsiaTheme="minorHAnsi" w:hAnsiTheme="minorHAnsi"/>
               </w:rPr>
-              <w:t xml:space="preserve">  , (SELECT </w:t>
-            </w:r>
-            <w:proofErr w:type="gramStart"/>
-            <w:r>
-              <w:rPr>
-                <w:rFonts w:asciiTheme="minorHAnsi" w:eastAsiaTheme="minorHAnsi" w:hAnsiTheme="minorHAnsi"/>
-              </w:rPr>
-              <w:t>B.PROD</w:t>
-            </w:r>
-            <w:proofErr w:type="gramEnd"/>
-            <w:r>
-              <w:rPr>
-                <w:rFonts w:asciiTheme="minorHAnsi" w:eastAsiaTheme="minorHAnsi" w:hAnsiTheme="minorHAnsi"/>
-              </w:rPr>
-              <w:t>_NM FROM TB_PROD B WHERE B.PROD_CD = A.PRO_CD) AS PROD_NM</w:t>
+              <w:t xml:space="preserve">  , (SELECT B.PROD_NM FROM TB_PROD B WHERE B.PROD_CD = A.PRO_CD) AS PROD_NM</w:t>
             </w:r>
           </w:p>
           <w:p>
@@ -19319,23 +18955,7 @@
           <w:b/>
           <w:bCs/>
         </w:rPr>
-        <w:t>SELECT TO_</w:t>
-      </w:r>
-      <w:proofErr w:type="gramStart"/>
-      <w:r>
-        <w:rPr>
-          <w:b/>
-          <w:bCs/>
-        </w:rPr>
-        <w:t>CHAR( 8988.80</w:t>
-      </w:r>
-      <w:proofErr w:type="gramEnd"/>
-      <w:r>
-        <w:rPr>
-          <w:b/>
-          <w:bCs/>
-        </w:rPr>
-        <w:t>, '$9,999.999' ) FROM DUAL;</w:t>
+        <w:t>SELECT TO_CHAR( 8988.80, '$9,999.999' ) FROM DUAL;</w:t>
       </w:r>
     </w:p>
     <w:p/>
@@ -19517,23 +19137,7 @@
           <w:b/>
           <w:bCs/>
         </w:rPr>
-        <w:t>SELECT TO_</w:t>
-      </w:r>
-      <w:proofErr w:type="gramStart"/>
-      <w:r>
-        <w:rPr>
-          <w:b/>
-          <w:bCs/>
-        </w:rPr>
-        <w:t>CHAR( TRUNC</w:t>
-      </w:r>
-      <w:proofErr w:type="gramEnd"/>
-      <w:r>
-        <w:rPr>
-          <w:b/>
-          <w:bCs/>
-        </w:rPr>
-        <w:t>(8988.80, -3), '$9,999.999' ),</w:t>
+        <w:t>SELECT TO_CHAR( TRUNC(8988.80, -3), '$9,999.999' ),</w:t>
       </w:r>
     </w:p>
     <w:p>
@@ -19549,23 +19153,7 @@
           <w:b/>
           <w:bCs/>
         </w:rPr>
-        <w:t>TO_</w:t>
-      </w:r>
-      <w:proofErr w:type="gramStart"/>
-      <w:r>
-        <w:rPr>
-          <w:b/>
-          <w:bCs/>
-        </w:rPr>
-        <w:t>CHAR( TRUNC</w:t>
-      </w:r>
-      <w:proofErr w:type="gramEnd"/>
-      <w:r>
-        <w:rPr>
-          <w:b/>
-          <w:bCs/>
-        </w:rPr>
-        <w:t>(820988.80 , -3), '$999,999.999' )</w:t>
+        <w:t>TO_CHAR( TRUNC(820988.80 , -3), '$999,999.999' )</w:t>
       </w:r>
     </w:p>
     <w:p>
@@ -20068,7 +19656,6 @@
         <w:t xml:space="preserve"> </w:t>
       </w:r>
       <w:proofErr w:type="spellStart"/>
-      <w:proofErr w:type="gramStart"/>
       <w:r>
         <w:rPr>
           <w:b/>
@@ -20094,7 +19681,6 @@
         </w:rPr>
         <w:t>?</w:t>
       </w:r>
-      <w:proofErr w:type="gramEnd"/>
     </w:p>
     <w:p>
       <w:pPr>
@@ -20925,7 +20511,6 @@
         <w:t xml:space="preserve"> </w:t>
       </w:r>
       <w:proofErr w:type="spellStart"/>
-      <w:proofErr w:type="gramStart"/>
       <w:r>
         <w:rPr>
           <w:b/>
@@ -20955,7 +20540,6 @@
         </w:rPr>
         <w:t>98</w:t>
       </w:r>
-      <w:proofErr w:type="gramEnd"/>
     </w:p>
     <w:p>
       <w:pPr>
@@ -23071,23 +22655,7 @@
           <w:b/>
           <w:bCs/>
         </w:rPr>
-        <w:t xml:space="preserve">        SELECT(TO_</w:t>
-      </w:r>
-      <w:proofErr w:type="gramStart"/>
-      <w:r>
-        <w:rPr>
-          <w:b/>
-          <w:bCs/>
-        </w:rPr>
-        <w:t>CHAR(</w:t>
-      </w:r>
-      <w:proofErr w:type="gramEnd"/>
-      <w:r>
-        <w:rPr>
-          <w:b/>
-          <w:bCs/>
-        </w:rPr>
-        <w:t>count(*) + 1, 'fm0000'))</w:t>
+        <w:t xml:space="preserve">        SELECT(TO_CHAR(count(*) + 1, 'fm0000'))</w:t>
       </w:r>
     </w:p>
     <w:p>
@@ -23471,7 +23039,6 @@
         <w:t xml:space="preserve"> </w:t>
       </w:r>
       <w:proofErr w:type="spellStart"/>
-      <w:proofErr w:type="gramStart"/>
       <w:r>
         <w:t>có</w:t>
       </w:r>
@@ -23479,7 +23046,6 @@
       <w:r>
         <w:t>(</w:t>
       </w:r>
-      <w:proofErr w:type="gramEnd"/>
       <w:r>
         <w:rPr>
           <w:b/>
@@ -23785,23 +23351,7 @@
           <w:rFonts w:cstheme="minorHAnsi"/>
           <w:b/>
         </w:rPr>
-        <w:t xml:space="preserve">AND NOT EXISTS (SELECT CUST_GRP_ID FROM MDM_CUSTOMER B WHERE CUST_GRP_HRCHY_CD = 'G' AND </w:t>
-      </w:r>
-      <w:proofErr w:type="gramStart"/>
-      <w:r>
-        <w:rPr>
-          <w:rFonts w:cstheme="minorHAnsi"/>
-          <w:b/>
-        </w:rPr>
-        <w:t>A.CUST</w:t>
-      </w:r>
-      <w:proofErr w:type="gramEnd"/>
-      <w:r>
-        <w:rPr>
-          <w:rFonts w:cstheme="minorHAnsi"/>
-          <w:b/>
-        </w:rPr>
-        <w:t>_GRP_ID=B.CUST_GRP_ID);</w:t>
+        <w:t>AND NOT EXISTS (SELECT CUST_GRP_ID FROM MDM_CUSTOMER B WHERE CUST_GRP_HRCHY_CD = 'G' AND A.CUST_GRP_ID=B.CUST_GRP_ID);</w:t>
       </w:r>
     </w:p>
     <w:p>
@@ -24087,23 +23637,7 @@
           <w:rFonts w:cstheme="minorHAnsi"/>
           <w:b/>
         </w:rPr>
-        <w:t xml:space="preserve">AND NOT EXISTS (SELECT CUST_GRP_ID FROM MDM_CUSTOMER B WHERE CUST_GRP_HRCHY_CD = 'C' AND </w:t>
-      </w:r>
-      <w:proofErr w:type="gramStart"/>
-      <w:r>
-        <w:rPr>
-          <w:rFonts w:cstheme="minorHAnsi"/>
-          <w:b/>
-        </w:rPr>
-        <w:t>A.CUST</w:t>
-      </w:r>
-      <w:proofErr w:type="gramEnd"/>
-      <w:r>
-        <w:rPr>
-          <w:rFonts w:cstheme="minorHAnsi"/>
-          <w:b/>
-        </w:rPr>
-        <w:t>_GRP_ID=B.CUST_GRP_ID);</w:t>
+        <w:t>AND NOT EXISTS (SELECT CUST_GRP_ID FROM MDM_CUSTOMER B WHERE CUST_GRP_HRCHY_CD = 'C' AND A.CUST_GRP_ID=B.CUST_GRP_ID);</w:t>
       </w:r>
     </w:p>
     <w:p>
@@ -24421,21 +23955,7 @@
         <w:rPr>
           <w:color w:val="FF0000"/>
         </w:rPr>
-        <w:t xml:space="preserve"> </w:t>
-      </w:r>
-      <w:proofErr w:type="gramStart"/>
-      <w:r>
-        <w:rPr>
-          <w:color w:val="FF0000"/>
-        </w:rPr>
-        <w:t>max(</w:t>
-      </w:r>
-      <w:proofErr w:type="gramEnd"/>
-      <w:r>
-        <w:rPr>
-          <w:color w:val="FF0000"/>
-        </w:rPr>
-        <w:t>PROD_UNIT_AMT)</w:t>
+        <w:t xml:space="preserve"> max(PROD_UNIT_AMT)</w:t>
       </w:r>
     </w:p>
     <w:p>
@@ -24480,7 +24000,6 @@
         </w:rPr>
       </w:pPr>
       <w:proofErr w:type="spellStart"/>
-      <w:proofErr w:type="gramStart"/>
       <w:r>
         <w:rPr>
           <w:color w:val="FF0000"/>
@@ -24502,7 +24021,6 @@
         <w:t>giá</w:t>
       </w:r>
       <w:proofErr w:type="spellEnd"/>
-      <w:proofErr w:type="gramEnd"/>
       <w:r>
         <w:rPr>
           <w:color w:val="FF0000"/>
@@ -24843,7 +24361,6 @@
         <w:t xml:space="preserve"> AS MAX_NAME, </w:t>
       </w:r>
       <w:proofErr w:type="spellStart"/>
-      <w:proofErr w:type="gramStart"/>
       <w:r>
         <w:rPr>
           <w:b/>
@@ -24852,7 +24369,6 @@
         <w:t>B.minp</w:t>
       </w:r>
       <w:proofErr w:type="spellEnd"/>
-      <w:proofErr w:type="gramEnd"/>
       <w:r>
         <w:rPr>
           <w:b/>
@@ -24905,23 +24421,7 @@
           <w:b/>
           <w:bCs/>
         </w:rPr>
-        <w:t xml:space="preserve"> </w:t>
-      </w:r>
-      <w:proofErr w:type="gramStart"/>
-      <w:r>
-        <w:rPr>
-          <w:b/>
-          <w:bCs/>
-        </w:rPr>
-        <w:t>A,(</w:t>
-      </w:r>
-      <w:proofErr w:type="gramEnd"/>
-      <w:r>
-        <w:rPr>
-          <w:b/>
-          <w:bCs/>
-        </w:rPr>
-        <w:t>SELECT MAX(</w:t>
+        <w:t xml:space="preserve"> A,(SELECT MAX(</w:t>
       </w:r>
       <w:proofErr w:type="spellStart"/>
       <w:r>
@@ -25036,21 +24536,12 @@
         <w:t xml:space="preserve">) AND </w:t>
       </w:r>
       <w:proofErr w:type="spellStart"/>
-      <w:proofErr w:type="gramStart"/>
-      <w:r>
-        <w:rPr>
-          <w:b/>
-          <w:bCs/>
-        </w:rPr>
-        <w:t>A.prod</w:t>
-      </w:r>
-      <w:proofErr w:type="gramEnd"/>
-      <w:r>
-        <w:rPr>
-          <w:b/>
-          <w:bCs/>
-        </w:rPr>
-        <w:t>_unit_amt</w:t>
+      <w:r>
+        <w:rPr>
+          <w:b/>
+          <w:bCs/>
+        </w:rPr>
+        <w:t>A.prod_unit_amt</w:t>
       </w:r>
       <w:proofErr w:type="spellEnd"/>
       <w:r>
@@ -25588,7 +25079,7 @@
           <w:b/>
           <w:bCs/>
         </w:rPr>
-        <w:t>SELECT *</w:t>
+        <w:t xml:space="preserve">SELECT * </w:t>
       </w:r>
     </w:p>
     <w:p>
@@ -25603,21 +25094,7 @@
           <w:b/>
           <w:bCs/>
         </w:rPr>
-        <w:t>FROM</w:t>
-      </w:r>
-      <w:r>
-        <w:rPr>
-          <w:b/>
-          <w:bCs/>
-        </w:rPr>
-        <w:t xml:space="preserve"> </w:t>
-      </w:r>
-      <w:r>
-        <w:rPr>
-          <w:b/>
-          <w:bCs/>
-        </w:rPr>
-        <w:t xml:space="preserve">(   </w:t>
+        <w:t>FROM (</w:t>
       </w:r>
     </w:p>
     <w:p>
@@ -25632,17 +25109,8 @@
           <w:b/>
           <w:bCs/>
         </w:rPr>
-        <w:t xml:space="preserve">        SELECT PRO_CD, COUNT(PRO_CD) AS </w:t>
-      </w:r>
-      <w:proofErr w:type="spellStart"/>
-      <w:r>
-        <w:rPr>
-          <w:b/>
-          <w:bCs/>
-        </w:rPr>
-        <w:t>countp</w:t>
-      </w:r>
-      <w:proofErr w:type="spellEnd"/>
+        <w:t xml:space="preserve">  SELECT PRO_CD, DENSE_RANK() OVER(ORDER BY COUNT(*) DESC) AS TOP</w:t>
+      </w:r>
     </w:p>
     <w:p>
       <w:pPr>
@@ -25656,7 +25124,7 @@
           <w:b/>
           <w:bCs/>
         </w:rPr>
-        <w:t xml:space="preserve">        FROM TB_ORD</w:t>
+        <w:t xml:space="preserve">  FROM TB_ORD</w:t>
       </w:r>
     </w:p>
     <w:p>
@@ -25671,7 +25139,7 @@
           <w:b/>
           <w:bCs/>
         </w:rPr>
-        <w:t xml:space="preserve">        GROUP BY PRO_CD</w:t>
+        <w:t xml:space="preserve">  GROUP BY PRO_CD</w:t>
       </w:r>
     </w:p>
     <w:p>
@@ -25686,23 +25154,7 @@
           <w:b/>
           <w:bCs/>
         </w:rPr>
-        <w:t xml:space="preserve">        ORDER BY </w:t>
-      </w:r>
-      <w:proofErr w:type="spellStart"/>
-      <w:r>
-        <w:rPr>
-          <w:b/>
-          <w:bCs/>
-        </w:rPr>
-        <w:t>countp</w:t>
-      </w:r>
-      <w:proofErr w:type="spellEnd"/>
-      <w:r>
-        <w:rPr>
-          <w:b/>
-          <w:bCs/>
-        </w:rPr>
-        <w:t xml:space="preserve"> DESC</w:t>
+        <w:t xml:space="preserve">  ) A</w:t>
       </w:r>
     </w:p>
     <w:p>
@@ -25717,7 +25169,7 @@
           <w:b/>
           <w:bCs/>
         </w:rPr>
-        <w:t xml:space="preserve">    )</w:t>
+        <w:t>WHERE A.TOP &lt;=  3;</w:t>
       </w:r>
     </w:p>
     <w:p>
@@ -25725,257 +25177,241 @@
         <w:rPr>
           <w:b/>
           <w:bCs/>
+          <w:color w:val="FF0000"/>
         </w:rPr>
       </w:pPr>
       <w:r>
         <w:rPr>
           <w:b/>
           <w:bCs/>
-        </w:rPr>
-        <w:t>WHERE ROWNUM &lt;= 3</w:t>
+          <w:color w:val="FF0000"/>
+        </w:rPr>
+        <w:t>B</w:t>
+      </w:r>
+      <w:r>
+        <w:rPr>
+          <w:b/>
+          <w:bCs/>
+          <w:color w:val="FF0000"/>
+        </w:rPr>
+        <w:t xml:space="preserve">) </w:t>
+      </w:r>
+      <w:proofErr w:type="spellStart"/>
+      <w:r>
+        <w:rPr>
+          <w:b/>
+          <w:bCs/>
+          <w:color w:val="FF0000"/>
+        </w:rPr>
+        <w:t>Viết</w:t>
+      </w:r>
+      <w:proofErr w:type="spellEnd"/>
+      <w:r>
+        <w:rPr>
+          <w:b/>
+          <w:bCs/>
+          <w:color w:val="FF0000"/>
+        </w:rPr>
+        <w:t xml:space="preserve"> </w:t>
+      </w:r>
+      <w:proofErr w:type="spellStart"/>
+      <w:r>
+        <w:rPr>
+          <w:b/>
+          <w:bCs/>
+          <w:color w:val="FF0000"/>
+        </w:rPr>
+        <w:t>c</w:t>
+      </w:r>
+      <w:r>
+        <w:rPr>
+          <w:b/>
+          <w:bCs/>
+          <w:color w:val="FF0000"/>
+        </w:rPr>
+        <w:t>â</w:t>
+      </w:r>
+      <w:r>
+        <w:rPr>
+          <w:b/>
+          <w:bCs/>
+          <w:color w:val="FF0000"/>
+        </w:rPr>
+        <w:t>u</w:t>
+      </w:r>
+      <w:proofErr w:type="spellEnd"/>
+      <w:r>
+        <w:rPr>
+          <w:b/>
+          <w:bCs/>
+          <w:color w:val="FF0000"/>
+        </w:rPr>
+        <w:t xml:space="preserve"> SQL </w:t>
+      </w:r>
+      <w:proofErr w:type="spellStart"/>
+      <w:r>
+        <w:rPr>
+          <w:b/>
+          <w:bCs/>
+          <w:color w:val="FF0000"/>
+        </w:rPr>
+        <w:t>lấy</w:t>
+      </w:r>
+      <w:proofErr w:type="spellEnd"/>
+      <w:r>
+        <w:rPr>
+          <w:b/>
+          <w:bCs/>
+          <w:color w:val="FF0000"/>
+        </w:rPr>
+        <w:t xml:space="preserve"> </w:t>
+      </w:r>
+      <w:proofErr w:type="spellStart"/>
+      <w:r>
+        <w:rPr>
+          <w:b/>
+          <w:bCs/>
+          <w:color w:val="FF0000"/>
+        </w:rPr>
+        <w:t>ra</w:t>
+      </w:r>
+      <w:proofErr w:type="spellEnd"/>
+      <w:r>
+        <w:rPr>
+          <w:b/>
+          <w:bCs/>
+          <w:color w:val="FF0000"/>
+        </w:rPr>
+        <w:t xml:space="preserve"> </w:t>
+      </w:r>
+      <w:proofErr w:type="spellStart"/>
+      <w:r>
+        <w:rPr>
+          <w:b/>
+          <w:bCs/>
+          <w:color w:val="FF0000"/>
+        </w:rPr>
+        <w:t>cái</w:t>
+      </w:r>
+      <w:proofErr w:type="spellEnd"/>
+      <w:r>
+        <w:rPr>
+          <w:b/>
+          <w:bCs/>
+          <w:color w:val="FF0000"/>
+        </w:rPr>
+        <w:t xml:space="preserve"> ORD_DT, ORD_TM, PROD_CD </w:t>
+      </w:r>
+      <w:proofErr w:type="spellStart"/>
+      <w:r>
+        <w:rPr>
+          <w:b/>
+          <w:bCs/>
+          <w:color w:val="FF0000"/>
+        </w:rPr>
+        <w:t>gần</w:t>
+      </w:r>
+      <w:proofErr w:type="spellEnd"/>
+      <w:r>
+        <w:rPr>
+          <w:b/>
+          <w:bCs/>
+          <w:color w:val="FF0000"/>
+        </w:rPr>
+        <w:t xml:space="preserve"> </w:t>
+      </w:r>
+      <w:proofErr w:type="spellStart"/>
+      <w:r>
+        <w:rPr>
+          <w:b/>
+          <w:bCs/>
+          <w:color w:val="FF0000"/>
+        </w:rPr>
+        <w:t>nhất</w:t>
+      </w:r>
+      <w:proofErr w:type="spellEnd"/>
+      <w:r>
+        <w:rPr>
+          <w:b/>
+          <w:bCs/>
+          <w:color w:val="FF0000"/>
+        </w:rPr>
+        <w:t xml:space="preserve"> </w:t>
+      </w:r>
+      <w:proofErr w:type="spellStart"/>
+      <w:r>
+        <w:rPr>
+          <w:b/>
+          <w:bCs/>
+          <w:color w:val="FF0000"/>
+        </w:rPr>
+        <w:t>theo</w:t>
+      </w:r>
+      <w:proofErr w:type="spellEnd"/>
+      <w:r>
+        <w:rPr>
+          <w:b/>
+          <w:bCs/>
+          <w:color w:val="FF0000"/>
+        </w:rPr>
+        <w:t xml:space="preserve"> CUST_NO</w:t>
       </w:r>
     </w:p>
     <w:p>
-      <w:pPr>
-        <w:rPr>
-          <w:b/>
-          <w:bCs/>
-          <w:color w:val="FF0000"/>
-        </w:rPr>
-      </w:pPr>
-      <w:r>
-        <w:rPr>
-          <w:b/>
-          <w:bCs/>
-          <w:color w:val="FF0000"/>
-        </w:rPr>
-        <w:t>B</w:t>
-      </w:r>
-      <w:r>
-        <w:rPr>
-          <w:b/>
-          <w:bCs/>
-          <w:color w:val="FF0000"/>
-        </w:rPr>
-        <w:t xml:space="preserve">) </w:t>
-      </w:r>
-      <w:proofErr w:type="spellStart"/>
-      <w:r>
-        <w:rPr>
-          <w:b/>
-          <w:bCs/>
-          <w:color w:val="FF0000"/>
-        </w:rPr>
-        <w:t>Viết</w:t>
-      </w:r>
-      <w:proofErr w:type="spellEnd"/>
-      <w:r>
-        <w:rPr>
-          <w:b/>
-          <w:bCs/>
-          <w:color w:val="FF0000"/>
-        </w:rPr>
-        <w:t xml:space="preserve"> </w:t>
-      </w:r>
-      <w:proofErr w:type="spellStart"/>
-      <w:r>
-        <w:rPr>
-          <w:b/>
-          <w:bCs/>
-          <w:color w:val="FF0000"/>
-        </w:rPr>
-        <w:t>c</w:t>
-      </w:r>
-      <w:r>
-        <w:rPr>
-          <w:b/>
-          <w:bCs/>
-          <w:color w:val="FF0000"/>
-        </w:rPr>
-        <w:t>â</w:t>
-      </w:r>
-      <w:r>
-        <w:rPr>
-          <w:b/>
-          <w:bCs/>
-          <w:color w:val="FF0000"/>
-        </w:rPr>
-        <w:t>u</w:t>
-      </w:r>
-      <w:proofErr w:type="spellEnd"/>
-      <w:r>
-        <w:rPr>
-          <w:b/>
-          <w:bCs/>
-          <w:color w:val="FF0000"/>
-        </w:rPr>
-        <w:t xml:space="preserve"> SQL </w:t>
-      </w:r>
-      <w:proofErr w:type="spellStart"/>
-      <w:r>
-        <w:rPr>
-          <w:b/>
-          <w:bCs/>
-          <w:color w:val="FF0000"/>
-        </w:rPr>
-        <w:t>lấy</w:t>
-      </w:r>
-      <w:proofErr w:type="spellEnd"/>
-      <w:r>
-        <w:rPr>
-          <w:b/>
-          <w:bCs/>
-          <w:color w:val="FF0000"/>
-        </w:rPr>
-        <w:t xml:space="preserve"> </w:t>
-      </w:r>
-      <w:proofErr w:type="spellStart"/>
-      <w:r>
-        <w:rPr>
-          <w:b/>
-          <w:bCs/>
-          <w:color w:val="FF0000"/>
-        </w:rPr>
-        <w:t>ra</w:t>
-      </w:r>
-      <w:proofErr w:type="spellEnd"/>
-      <w:r>
-        <w:rPr>
-          <w:b/>
-          <w:bCs/>
-          <w:color w:val="FF0000"/>
-        </w:rPr>
-        <w:t xml:space="preserve"> </w:t>
-      </w:r>
-      <w:proofErr w:type="spellStart"/>
-      <w:r>
-        <w:rPr>
-          <w:b/>
-          <w:bCs/>
-          <w:color w:val="FF0000"/>
-        </w:rPr>
-        <w:t>cái</w:t>
-      </w:r>
-      <w:proofErr w:type="spellEnd"/>
-      <w:r>
-        <w:rPr>
-          <w:b/>
-          <w:bCs/>
-          <w:color w:val="FF0000"/>
-        </w:rPr>
-        <w:t xml:space="preserve"> ORD_DT, ORD_TM, PROD_CD </w:t>
-      </w:r>
-      <w:proofErr w:type="spellStart"/>
-      <w:r>
-        <w:rPr>
-          <w:b/>
-          <w:bCs/>
-          <w:color w:val="FF0000"/>
-        </w:rPr>
-        <w:t>gần</w:t>
-      </w:r>
-      <w:proofErr w:type="spellEnd"/>
-      <w:r>
-        <w:rPr>
-          <w:b/>
-          <w:bCs/>
-          <w:color w:val="FF0000"/>
-        </w:rPr>
-        <w:t xml:space="preserve"> </w:t>
-      </w:r>
-      <w:proofErr w:type="spellStart"/>
-      <w:r>
-        <w:rPr>
-          <w:b/>
-          <w:bCs/>
-          <w:color w:val="FF0000"/>
-        </w:rPr>
-        <w:t>nhất</w:t>
-      </w:r>
-      <w:proofErr w:type="spellEnd"/>
-      <w:r>
-        <w:rPr>
-          <w:b/>
-          <w:bCs/>
-          <w:color w:val="FF0000"/>
-        </w:rPr>
-        <w:t xml:space="preserve"> </w:t>
-      </w:r>
-      <w:proofErr w:type="spellStart"/>
-      <w:r>
-        <w:rPr>
-          <w:b/>
-          <w:bCs/>
-          <w:color w:val="FF0000"/>
-        </w:rPr>
-        <w:t>theo</w:t>
-      </w:r>
-      <w:proofErr w:type="spellEnd"/>
-      <w:r>
-        <w:rPr>
-          <w:b/>
-          <w:bCs/>
-          <w:color w:val="FF0000"/>
-        </w:rPr>
-        <w:t xml:space="preserve"> CUST_NO</w:t>
+      <w:proofErr w:type="spellStart"/>
+      <w:r>
+        <w:t>Kết</w:t>
+      </w:r>
+      <w:proofErr w:type="spellEnd"/>
+      <w:r>
+        <w:t xml:space="preserve"> </w:t>
+      </w:r>
+      <w:proofErr w:type="spellStart"/>
+      <w:r>
+        <w:t>quả</w:t>
+      </w:r>
+      <w:proofErr w:type="spellEnd"/>
+      <w:r>
+        <w:t xml:space="preserve"> </w:t>
+      </w:r>
+      <w:proofErr w:type="spellStart"/>
+      <w:r>
+        <w:t>mong</w:t>
+      </w:r>
+      <w:proofErr w:type="spellEnd"/>
+      <w:r>
+        <w:t xml:space="preserve"> </w:t>
+      </w:r>
+      <w:proofErr w:type="spellStart"/>
+      <w:r>
+        <w:t>đợi</w:t>
+      </w:r>
+      <w:proofErr w:type="spellEnd"/>
+      <w:r>
+        <w:t xml:space="preserve"> </w:t>
+      </w:r>
+      <w:proofErr w:type="spellStart"/>
+      <w:r>
+        <w:t>như</w:t>
+      </w:r>
+      <w:proofErr w:type="spellEnd"/>
+      <w:r>
+        <w:t xml:space="preserve"> </w:t>
+      </w:r>
+      <w:proofErr w:type="spellStart"/>
+      <w:r>
+        <w:t>sau</w:t>
+      </w:r>
+      <w:proofErr w:type="spellEnd"/>
+      <w:r>
+        <w:t>:</w:t>
       </w:r>
     </w:p>
     <w:p>
-      <w:proofErr w:type="spellStart"/>
-      <w:r>
-        <w:t>Kết</w:t>
-      </w:r>
-      <w:proofErr w:type="spellEnd"/>
-      <w:r>
-        <w:t xml:space="preserve"> </w:t>
-      </w:r>
-      <w:proofErr w:type="spellStart"/>
-      <w:r>
-        <w:t>quả</w:t>
-      </w:r>
-      <w:proofErr w:type="spellEnd"/>
-      <w:r>
-        <w:t xml:space="preserve"> </w:t>
-      </w:r>
-      <w:proofErr w:type="spellStart"/>
-      <w:r>
-        <w:t>mong</w:t>
-      </w:r>
-      <w:proofErr w:type="spellEnd"/>
-      <w:r>
-        <w:t xml:space="preserve"> </w:t>
-      </w:r>
-      <w:proofErr w:type="spellStart"/>
-      <w:r>
-        <w:t>đợi</w:t>
-      </w:r>
-      <w:proofErr w:type="spellEnd"/>
-      <w:r>
-        <w:t xml:space="preserve"> </w:t>
-      </w:r>
-      <w:proofErr w:type="spellStart"/>
-      <w:r>
-        <w:t>như</w:t>
-      </w:r>
-      <w:proofErr w:type="spellEnd"/>
-      <w:r>
-        <w:t xml:space="preserve"> </w:t>
-      </w:r>
-      <w:proofErr w:type="spellStart"/>
-      <w:r>
-        <w:t>sau</w:t>
-      </w:r>
-      <w:proofErr w:type="spellEnd"/>
-      <w:r>
-        <w:t>:</w:t>
-      </w:r>
-    </w:p>
-    <w:p>
       <w:r>
         <w:rPr>
           <w:noProof/>
         </w:rPr>
-        <w:lastRenderedPageBreak/>
         <w:drawing>
           <wp:inline distT="0" distB="0" distL="0" distR="0" wp14:anchorId="1393776C" wp14:editId="1B591E50">
             <wp:extent cx="2530059" cy="685859"/>
@@ -26029,21 +25465,12 @@
         <w:t xml:space="preserve">SELECT </w:t>
       </w:r>
       <w:proofErr w:type="spellStart"/>
-      <w:proofErr w:type="gramStart"/>
-      <w:r>
-        <w:rPr>
-          <w:b/>
-          <w:bCs/>
-        </w:rPr>
-        <w:t>A.cust</w:t>
-      </w:r>
-      <w:proofErr w:type="gramEnd"/>
-      <w:r>
-        <w:rPr>
-          <w:b/>
-          <w:bCs/>
-        </w:rPr>
-        <w:t>_no</w:t>
+      <w:r>
+        <w:rPr>
+          <w:b/>
+          <w:bCs/>
+        </w:rPr>
+        <w:t>A.cust_no</w:t>
       </w:r>
       <w:proofErr w:type="spellEnd"/>
       <w:r>
@@ -26123,18 +25550,9 @@
           <w:b/>
           <w:bCs/>
         </w:rPr>
-        <w:t xml:space="preserve">, </w:t>
-      </w:r>
-      <w:proofErr w:type="gramStart"/>
-      <w:r>
-        <w:rPr>
-          <w:b/>
-          <w:bCs/>
-        </w:rPr>
-        <w:t>MAX(</w:t>
-      </w:r>
-      <w:proofErr w:type="spellStart"/>
-      <w:proofErr w:type="gramEnd"/>
+        <w:t>, MAX(</w:t>
+      </w:r>
+      <w:proofErr w:type="spellStart"/>
       <w:r>
         <w:rPr>
           <w:b/>
@@ -26287,21 +25705,12 @@
         <w:t xml:space="preserve">ORDER BY </w:t>
       </w:r>
       <w:proofErr w:type="spellStart"/>
-      <w:proofErr w:type="gramStart"/>
-      <w:r>
-        <w:rPr>
-          <w:b/>
-          <w:bCs/>
-        </w:rPr>
-        <w:t>A.cust</w:t>
-      </w:r>
-      <w:proofErr w:type="gramEnd"/>
-      <w:r>
-        <w:rPr>
-          <w:b/>
-          <w:bCs/>
-        </w:rPr>
-        <w:t>_no</w:t>
+      <w:r>
+        <w:rPr>
+          <w:b/>
+          <w:bCs/>
+        </w:rPr>
+        <w:t>A.cust_no</w:t>
       </w:r>
       <w:proofErr w:type="spellEnd"/>
       <w:r>
@@ -26816,11 +26225,9 @@
           <w:b/>
           <w:bCs/>
         </w:rPr>
-        <w:lastRenderedPageBreak/>
         <w:t xml:space="preserve">    </w:t>
       </w:r>
       <w:proofErr w:type="spellStart"/>
-      <w:proofErr w:type="gramStart"/>
       <w:r>
         <w:rPr>
           <w:rFonts w:cstheme="minorHAnsi"/>
@@ -26839,7 +26246,6 @@
         <w:t>(</w:t>
       </w:r>
       <w:proofErr w:type="spellStart"/>
-      <w:proofErr w:type="gramEnd"/>
       <w:r>
         <w:rPr>
           <w:rFonts w:cstheme="minorHAnsi"/>
@@ -26893,7 +26299,6 @@
         <w:t xml:space="preserve">    </w:t>
       </w:r>
       <w:proofErr w:type="spellStart"/>
-      <w:proofErr w:type="gramStart"/>
       <w:r>
         <w:rPr>
           <w:rFonts w:cstheme="minorHAnsi"/>
@@ -26912,7 +26317,6 @@
         <w:t>(</w:t>
       </w:r>
       <w:proofErr w:type="spellStart"/>
-      <w:proofErr w:type="gramEnd"/>
       <w:r>
         <w:rPr>
           <w:rFonts w:cstheme="minorHAnsi"/>
@@ -26962,6 +26366,7 @@
           <w:b/>
           <w:bCs/>
         </w:rPr>
+        <w:lastRenderedPageBreak/>
         <w:t xml:space="preserve">    (</w:t>
       </w:r>
     </w:p>
@@ -26996,16 +26401,7 @@
           <w:b/>
           <w:bCs/>
         </w:rPr>
-        <w:t xml:space="preserve">            </w:t>
-      </w:r>
-      <w:proofErr w:type="gramStart"/>
-      <w:r>
-        <w:rPr>
-          <w:rFonts w:cstheme="minorHAnsi"/>
-          <w:b/>
-          <w:bCs/>
-        </w:rPr>
-        <w:t xml:space="preserve">( </w:t>
+        <w:t xml:space="preserve">            ( </w:t>
       </w:r>
       <w:proofErr w:type="spellStart"/>
       <w:r>
@@ -27017,7 +26413,6 @@
         <w:t>substr</w:t>
       </w:r>
       <w:proofErr w:type="spellEnd"/>
-      <w:proofErr w:type="gramEnd"/>
       <w:r>
         <w:rPr>
           <w:rFonts w:cstheme="minorHAnsi"/>
@@ -27113,18 +26508,8 @@
           <w:b/>
           <w:bCs/>
         </w:rPr>
-        <w:t xml:space="preserve">        </w:t>
-      </w:r>
-      <w:proofErr w:type="gramStart"/>
-      <w:r>
-        <w:rPr>
-          <w:rFonts w:cstheme="minorHAnsi"/>
-          <w:b/>
-          <w:bCs/>
-        </w:rPr>
-        <w:t>WHERE</w:t>
-      </w:r>
-      <w:proofErr w:type="gramEnd"/>
+        <w:t xml:space="preserve">        WHERE</w:t>
+      </w:r>
     </w:p>
     <w:p>
       <w:pPr>
@@ -27143,7 +26528,6 @@
         <w:t xml:space="preserve">            </w:t>
       </w:r>
       <w:proofErr w:type="spellStart"/>
-      <w:proofErr w:type="gramStart"/>
       <w:r>
         <w:rPr>
           <w:rFonts w:cstheme="minorHAnsi"/>
@@ -27162,7 +26546,6 @@
         <w:t>(</w:t>
       </w:r>
       <w:proofErr w:type="spellStart"/>
-      <w:proofErr w:type="gramEnd"/>
       <w:r>
         <w:rPr>
           <w:rFonts w:cstheme="minorHAnsi"/>
@@ -27198,7 +26581,6 @@
         <w:t xml:space="preserve">            AND </w:t>
       </w:r>
       <w:proofErr w:type="spellStart"/>
-      <w:proofErr w:type="gramStart"/>
       <w:r>
         <w:rPr>
           <w:rFonts w:cstheme="minorHAnsi"/>
@@ -27217,7 +26599,6 @@
         <w:t>(</w:t>
       </w:r>
       <w:proofErr w:type="spellStart"/>
-      <w:proofErr w:type="gramEnd"/>
       <w:r>
         <w:rPr>
           <w:rFonts w:cstheme="minorHAnsi"/>
@@ -27250,18 +26631,8 @@
           <w:b/>
           <w:bCs/>
         </w:rPr>
-        <w:t xml:space="preserve">                                            '9</w:t>
-      </w:r>
-      <w:proofErr w:type="gramStart"/>
-      <w:r>
-        <w:rPr>
-          <w:rFonts w:cstheme="minorHAnsi"/>
-          <w:b/>
-          <w:bCs/>
-        </w:rPr>
-        <w:t>' )</w:t>
-      </w:r>
-      <w:proofErr w:type="gramEnd"/>
+        <w:t xml:space="preserve">                                            '9' )</w:t>
+      </w:r>
     </w:p>
     <w:p>
       <w:pPr>
@@ -27398,19 +26769,9 @@
           <w:b/>
           <w:bCs/>
         </w:rPr>
-        <w:t xml:space="preserve">            </w:t>
-      </w:r>
-      <w:proofErr w:type="gramStart"/>
-      <w:r>
-        <w:rPr>
-          <w:rFonts w:cstheme="minorHAnsi"/>
-          <w:b/>
-          <w:bCs/>
-        </w:rPr>
-        <w:t>COUNT(</w:t>
-      </w:r>
-      <w:proofErr w:type="spellStart"/>
-      <w:proofErr w:type="gramEnd"/>
+        <w:t xml:space="preserve">            COUNT(</w:t>
+      </w:r>
+      <w:proofErr w:type="spellStart"/>
       <w:r>
         <w:rPr>
           <w:rFonts w:cstheme="minorHAnsi"/>
@@ -27497,7 +26858,6 @@
         <w:t xml:space="preserve">                    </w:t>
       </w:r>
       <w:proofErr w:type="spellStart"/>
-      <w:proofErr w:type="gramStart"/>
       <w:r>
         <w:rPr>
           <w:rFonts w:cstheme="minorHAnsi"/>
@@ -27516,7 +26876,6 @@
         <w:t>(</w:t>
       </w:r>
       <w:proofErr w:type="spellStart"/>
-      <w:proofErr w:type="gramEnd"/>
       <w:r>
         <w:rPr>
           <w:rFonts w:cstheme="minorHAnsi"/>
@@ -27638,18 +26997,8 @@
           <w:b/>
           <w:bCs/>
         </w:rPr>
-        <w:t xml:space="preserve">                </w:t>
-      </w:r>
-      <w:proofErr w:type="gramStart"/>
-      <w:r>
-        <w:rPr>
-          <w:rFonts w:cstheme="minorHAnsi"/>
-          <w:b/>
-          <w:bCs/>
-        </w:rPr>
-        <w:t>WHERE</w:t>
-      </w:r>
-      <w:proofErr w:type="gramEnd"/>
+        <w:t xml:space="preserve">                WHERE</w:t>
+      </w:r>
     </w:p>
     <w:p>
       <w:pPr>
@@ -27668,7 +27017,6 @@
         <w:t xml:space="preserve">                    </w:t>
       </w:r>
       <w:proofErr w:type="spellStart"/>
-      <w:proofErr w:type="gramStart"/>
       <w:r>
         <w:rPr>
           <w:rFonts w:cstheme="minorHAnsi"/>
@@ -27687,7 +27035,6 @@
         <w:t>(</w:t>
       </w:r>
       <w:proofErr w:type="spellStart"/>
-      <w:proofErr w:type="gramEnd"/>
       <w:r>
         <w:rPr>
           <w:rFonts w:cstheme="minorHAnsi"/>
@@ -27723,7 +27070,6 @@
         <w:t xml:space="preserve">                    AND </w:t>
       </w:r>
       <w:proofErr w:type="spellStart"/>
-      <w:proofErr w:type="gramStart"/>
       <w:r>
         <w:rPr>
           <w:rFonts w:cstheme="minorHAnsi"/>
@@ -27742,7 +27088,6 @@
         <w:t>(</w:t>
       </w:r>
       <w:proofErr w:type="spellStart"/>
-      <w:proofErr w:type="gramEnd"/>
       <w:r>
         <w:rPr>
           <w:rFonts w:cstheme="minorHAnsi"/>
@@ -27775,18 +27120,8 @@
           <w:b/>
           <w:bCs/>
         </w:rPr>
-        <w:t xml:space="preserve">                                                    '9</w:t>
-      </w:r>
-      <w:proofErr w:type="gramStart"/>
-      <w:r>
-        <w:rPr>
-          <w:rFonts w:cstheme="minorHAnsi"/>
-          <w:b/>
-          <w:bCs/>
-        </w:rPr>
-        <w:t>' )</w:t>
-      </w:r>
-      <w:proofErr w:type="gramEnd"/>
+        <w:t xml:space="preserve">                                                    '9' )</w:t>
+      </w:r>
     </w:p>
     <w:p>
       <w:pPr>
@@ -27802,7 +27137,6 @@
           <w:b/>
           <w:bCs/>
         </w:rPr>
-        <w:lastRenderedPageBreak/>
         <w:t xml:space="preserve">                    AND </w:t>
       </w:r>
       <w:proofErr w:type="spellStart"/>
@@ -27872,6 +27206,7 @@
           <w:b/>
           <w:bCs/>
         </w:rPr>
+        <w:lastRenderedPageBreak/>
         <w:t xml:space="preserve">            </w:t>
       </w:r>
       <w:proofErr w:type="spellStart"/>
@@ -28387,7 +27722,6 @@
         <w:t xml:space="preserve">    </w:t>
       </w:r>
       <w:proofErr w:type="spellStart"/>
-      <w:proofErr w:type="gramStart"/>
       <w:r>
         <w:rPr>
           <w:rFonts w:cstheme="minorHAnsi"/>
@@ -28397,7 +27731,6 @@
         <w:t>doo.total</w:t>
       </w:r>
       <w:proofErr w:type="spellEnd"/>
-      <w:proofErr w:type="gramEnd"/>
       <w:r>
         <w:rPr>
           <w:rFonts w:cstheme="minorHAnsi"/>
@@ -28424,7 +27757,6 @@
         <w:t xml:space="preserve">    100 - </w:t>
       </w:r>
       <w:proofErr w:type="spellStart"/>
-      <w:proofErr w:type="gramStart"/>
       <w:r>
         <w:rPr>
           <w:rFonts w:cstheme="minorHAnsi"/>
@@ -28440,16 +27772,7 @@
           <w:b/>
           <w:bCs/>
         </w:rPr>
-        <w:t>(</w:t>
-      </w:r>
-      <w:proofErr w:type="gramEnd"/>
-      <w:r>
-        <w:rPr>
-          <w:rFonts w:cstheme="minorHAnsi"/>
-          <w:b/>
-          <w:bCs/>
-        </w:rPr>
-        <w:t>SUM(</w:t>
+        <w:t>(SUM(</w:t>
       </w:r>
       <w:proofErr w:type="spellStart"/>
       <w:r>
@@ -28484,25 +27807,7 @@
           <w:b/>
           <w:bCs/>
         </w:rPr>
-        <w:t xml:space="preserve">              </w:t>
-      </w:r>
-      <w:proofErr w:type="gramStart"/>
-      <w:r>
-        <w:rPr>
-          <w:rFonts w:cstheme="minorHAnsi"/>
-          <w:b/>
-          <w:bCs/>
-        </w:rPr>
-        <w:t>OVER(</w:t>
-      </w:r>
-      <w:proofErr w:type="gramEnd"/>
-      <w:r>
-        <w:rPr>
-          <w:rFonts w:cstheme="minorHAnsi"/>
-          <w:b/>
-          <w:bCs/>
-        </w:rPr>
-        <w:t xml:space="preserve">PARTITION BY </w:t>
+        <w:t xml:space="preserve">              OVER(PARTITION BY </w:t>
       </w:r>
       <w:proofErr w:type="spellStart"/>
       <w:r>
@@ -28697,7 +28002,6 @@
         <w:t xml:space="preserve">            </w:t>
       </w:r>
       <w:proofErr w:type="spellStart"/>
-      <w:proofErr w:type="gramStart"/>
       <w:r>
         <w:rPr>
           <w:rFonts w:cstheme="minorHAnsi"/>
@@ -28716,7 +28020,6 @@
         <w:t>(</w:t>
       </w:r>
       <w:proofErr w:type="spellStart"/>
-      <w:proofErr w:type="gramEnd"/>
       <w:r>
         <w:rPr>
           <w:rFonts w:cstheme="minorHAnsi"/>
@@ -28770,7 +28073,6 @@
         <w:t xml:space="preserve">            </w:t>
       </w:r>
       <w:proofErr w:type="spellStart"/>
-      <w:proofErr w:type="gramStart"/>
       <w:r>
         <w:rPr>
           <w:rFonts w:cstheme="minorHAnsi"/>
@@ -28789,7 +28091,6 @@
         <w:t>(</w:t>
       </w:r>
       <w:proofErr w:type="spellStart"/>
-      <w:proofErr w:type="gramEnd"/>
       <w:r>
         <w:rPr>
           <w:rFonts w:cstheme="minorHAnsi"/>
@@ -28873,17 +28174,7 @@
           <w:b/>
           <w:bCs/>
         </w:rPr>
-        <w:lastRenderedPageBreak/>
-        <w:t xml:space="preserve">                    </w:t>
-      </w:r>
-      <w:proofErr w:type="gramStart"/>
-      <w:r>
-        <w:rPr>
-          <w:rFonts w:cstheme="minorHAnsi"/>
-          <w:b/>
-          <w:bCs/>
-        </w:rPr>
-        <w:t xml:space="preserve">( </w:t>
+        <w:t xml:space="preserve">                    ( </w:t>
       </w:r>
       <w:proofErr w:type="spellStart"/>
       <w:r>
@@ -28895,7 +28186,6 @@
         <w:t>substr</w:t>
       </w:r>
       <w:proofErr w:type="spellEnd"/>
-      <w:proofErr w:type="gramEnd"/>
       <w:r>
         <w:rPr>
           <w:rFonts w:cstheme="minorHAnsi"/>
@@ -28991,18 +28281,9 @@
           <w:b/>
           <w:bCs/>
         </w:rPr>
-        <w:t xml:space="preserve">                </w:t>
-      </w:r>
-      <w:proofErr w:type="gramStart"/>
-      <w:r>
-        <w:rPr>
-          <w:rFonts w:cstheme="minorHAnsi"/>
-          <w:b/>
-          <w:bCs/>
-        </w:rPr>
-        <w:t>WHERE</w:t>
-      </w:r>
-      <w:proofErr w:type="gramEnd"/>
+        <w:lastRenderedPageBreak/>
+        <w:t xml:space="preserve">                WHERE</w:t>
+      </w:r>
     </w:p>
     <w:p>
       <w:pPr>
@@ -29021,7 +28302,6 @@
         <w:t xml:space="preserve">                    </w:t>
       </w:r>
       <w:proofErr w:type="spellStart"/>
-      <w:proofErr w:type="gramStart"/>
       <w:r>
         <w:rPr>
           <w:rFonts w:cstheme="minorHAnsi"/>
@@ -29040,7 +28320,6 @@
         <w:t>(</w:t>
       </w:r>
       <w:proofErr w:type="spellStart"/>
-      <w:proofErr w:type="gramEnd"/>
       <w:r>
         <w:rPr>
           <w:rFonts w:cstheme="minorHAnsi"/>
@@ -29076,7 +28355,6 @@
         <w:t xml:space="preserve">                    AND </w:t>
       </w:r>
       <w:proofErr w:type="spellStart"/>
-      <w:proofErr w:type="gramStart"/>
       <w:r>
         <w:rPr>
           <w:rFonts w:cstheme="minorHAnsi"/>
@@ -29095,7 +28373,6 @@
         <w:t>(</w:t>
       </w:r>
       <w:proofErr w:type="spellStart"/>
-      <w:proofErr w:type="gramEnd"/>
       <w:r>
         <w:rPr>
           <w:rFonts w:cstheme="minorHAnsi"/>
@@ -29249,19 +28526,9 @@
           <w:b/>
           <w:bCs/>
         </w:rPr>
-        <w:t xml:space="preserve">                    </w:t>
-      </w:r>
-      <w:proofErr w:type="gramStart"/>
-      <w:r>
-        <w:rPr>
-          <w:rFonts w:cstheme="minorHAnsi"/>
-          <w:b/>
-          <w:bCs/>
-        </w:rPr>
-        <w:t>COUNT(</w:t>
-      </w:r>
-      <w:proofErr w:type="spellStart"/>
-      <w:proofErr w:type="gramEnd"/>
+        <w:t xml:space="preserve">                    COUNT(</w:t>
+      </w:r>
+      <w:proofErr w:type="spellStart"/>
       <w:r>
         <w:rPr>
           <w:rFonts w:cstheme="minorHAnsi"/>
@@ -29348,7 +28615,6 @@
         <w:t xml:space="preserve">                            </w:t>
       </w:r>
       <w:proofErr w:type="spellStart"/>
-      <w:proofErr w:type="gramStart"/>
       <w:r>
         <w:rPr>
           <w:rFonts w:cstheme="minorHAnsi"/>
@@ -29367,7 +28633,6 @@
         <w:t>(</w:t>
       </w:r>
       <w:proofErr w:type="spellStart"/>
-      <w:proofErr w:type="gramEnd"/>
       <w:r>
         <w:rPr>
           <w:rFonts w:cstheme="minorHAnsi"/>
@@ -29489,18 +28754,8 @@
           <w:b/>
           <w:bCs/>
         </w:rPr>
-        <w:t xml:space="preserve">                        </w:t>
-      </w:r>
-      <w:proofErr w:type="gramStart"/>
-      <w:r>
-        <w:rPr>
-          <w:rFonts w:cstheme="minorHAnsi"/>
-          <w:b/>
-          <w:bCs/>
-        </w:rPr>
-        <w:t>WHERE</w:t>
-      </w:r>
-      <w:proofErr w:type="gramEnd"/>
+        <w:t xml:space="preserve">                        WHERE</w:t>
+      </w:r>
     </w:p>
     <w:p>
       <w:pPr>
@@ -29519,7 +28774,6 @@
         <w:t xml:space="preserve">                            </w:t>
       </w:r>
       <w:proofErr w:type="spellStart"/>
-      <w:proofErr w:type="gramStart"/>
       <w:r>
         <w:rPr>
           <w:rFonts w:cstheme="minorHAnsi"/>
@@ -29538,7 +28792,6 @@
         <w:t>(</w:t>
       </w:r>
       <w:proofErr w:type="spellStart"/>
-      <w:proofErr w:type="gramEnd"/>
       <w:r>
         <w:rPr>
           <w:rFonts w:cstheme="minorHAnsi"/>
@@ -29574,7 +28827,6 @@
         <w:t xml:space="preserve">                            AND </w:t>
       </w:r>
       <w:proofErr w:type="spellStart"/>
-      <w:proofErr w:type="gramStart"/>
       <w:r>
         <w:rPr>
           <w:rFonts w:cstheme="minorHAnsi"/>
@@ -29593,7 +28845,6 @@
         <w:t>(</w:t>
       </w:r>
       <w:proofErr w:type="spellStart"/>
-      <w:proofErr w:type="gramEnd"/>
       <w:r>
         <w:rPr>
           <w:rFonts w:cstheme="minorHAnsi"/>
@@ -29818,18 +29069,8 @@
           <w:b/>
           <w:bCs/>
         </w:rPr>
-        <w:t xml:space="preserve">    ) </w:t>
-      </w:r>
-      <w:proofErr w:type="gramStart"/>
-      <w:r>
-        <w:rPr>
-          <w:rFonts w:cstheme="minorHAnsi"/>
-          <w:b/>
-          <w:bCs/>
-        </w:rPr>
-        <w:t>doo</w:t>
-      </w:r>
-      <w:proofErr w:type="gramEnd"/>
+        <w:t xml:space="preserve">    ) doo</w:t>
+      </w:r>
     </w:p>
     <w:p>
       <w:pPr>

</xml_diff>

<commit_message>
edit question 14,15 sql practice
</commit_message>
<xml_diff>
--- a/SQL practice/SQL- Practice.docx
+++ b/SQL practice/SQL- Practice.docx
@@ -18302,18 +18302,27 @@
               <w:pStyle w:val="a"/>
               <w:rPr>
                 <w:rFonts w:asciiTheme="minorHAnsi" w:eastAsiaTheme="minorHAnsi" w:hAnsiTheme="minorHAnsi"/>
+                <w:color w:val="FF0000"/>
               </w:rPr>
             </w:pPr>
             <w:r>
               <w:rPr>
                 <w:rFonts w:asciiTheme="minorHAnsi" w:eastAsiaTheme="minorHAnsi" w:hAnsiTheme="minorHAnsi"/>
               </w:rPr>
-              <w:t xml:space="preserve">  , (SELECT </w:t>
-            </w:r>
-            <w:proofErr w:type="gramStart"/>
+              <w:t xml:space="preserve">  </w:t>
+            </w:r>
             <w:r>
               <w:rPr>
                 <w:rFonts w:asciiTheme="minorHAnsi" w:eastAsiaTheme="minorHAnsi" w:hAnsiTheme="minorHAnsi"/>
+                <w:color w:val="FF0000"/>
+              </w:rPr>
+              <w:t xml:space="preserve">, (SELECT </w:t>
+            </w:r>
+            <w:proofErr w:type="gramStart"/>
+            <w:r>
+              <w:rPr>
+                <w:rFonts w:asciiTheme="minorHAnsi" w:eastAsiaTheme="minorHAnsi" w:hAnsiTheme="minorHAnsi"/>
+                <w:color w:val="FF0000"/>
               </w:rPr>
               <w:t>B.PROD</w:t>
             </w:r>
@@ -18321,6 +18330,7 @@
             <w:r>
               <w:rPr>
                 <w:rFonts w:asciiTheme="minorHAnsi" w:eastAsiaTheme="minorHAnsi" w:hAnsiTheme="minorHAnsi"/>
+                <w:color w:val="FF0000"/>
               </w:rPr>
               <w:t>_NM FROM TB_PROD B WHERE B.PROD_CD = A.PRO_CD) AS PROD_NM</w:t>
             </w:r>
@@ -23512,6 +23522,378 @@
       <w:pPr>
         <w:rPr>
           <w:b/>
+          <w:bCs/>
+          <w:color w:val="FF0000"/>
+        </w:rPr>
+      </w:pPr>
+      <w:r>
+        <w:rPr>
+          <w:b/>
+          <w:bCs/>
+          <w:color w:val="FF0000"/>
+        </w:rPr>
+        <w:t>A)</w:t>
+      </w:r>
+      <w:r>
+        <w:rPr>
+          <w:b/>
+          <w:bCs/>
+          <w:color w:val="FF0000"/>
+        </w:rPr>
+        <w:t xml:space="preserve"> </w:t>
+      </w:r>
+      <w:proofErr w:type="spellStart"/>
+      <w:r>
+        <w:rPr>
+          <w:b/>
+          <w:bCs/>
+          <w:color w:val="FF0000"/>
+        </w:rPr>
+        <w:t>Viết</w:t>
+      </w:r>
+      <w:proofErr w:type="spellEnd"/>
+      <w:r>
+        <w:rPr>
+          <w:b/>
+          <w:bCs/>
+          <w:color w:val="FF0000"/>
+        </w:rPr>
+        <w:t xml:space="preserve"> </w:t>
+      </w:r>
+      <w:proofErr w:type="spellStart"/>
+      <w:r>
+        <w:rPr>
+          <w:b/>
+          <w:bCs/>
+          <w:color w:val="FF0000"/>
+        </w:rPr>
+        <w:t>câu</w:t>
+      </w:r>
+      <w:proofErr w:type="spellEnd"/>
+      <w:r>
+        <w:rPr>
+          <w:b/>
+          <w:bCs/>
+          <w:color w:val="FF0000"/>
+        </w:rPr>
+        <w:t xml:space="preserve"> SQL </w:t>
+      </w:r>
+      <w:proofErr w:type="spellStart"/>
+      <w:r>
+        <w:rPr>
+          <w:b/>
+          <w:bCs/>
+          <w:color w:val="FF0000"/>
+        </w:rPr>
+        <w:t>tìm</w:t>
+      </w:r>
+      <w:proofErr w:type="spellEnd"/>
+      <w:r>
+        <w:rPr>
+          <w:b/>
+          <w:bCs/>
+          <w:color w:val="FF0000"/>
+        </w:rPr>
+        <w:t xml:space="preserve"> </w:t>
+      </w:r>
+      <w:r>
+        <w:rPr>
+          <w:b/>
+          <w:bCs/>
+          <w:color w:val="FF0000"/>
+        </w:rPr>
+        <w:t xml:space="preserve">CUST_GRP_ID </w:t>
+      </w:r>
+      <w:proofErr w:type="spellStart"/>
+      <w:r>
+        <w:rPr>
+          <w:b/>
+          <w:bCs/>
+          <w:color w:val="FF0000"/>
+        </w:rPr>
+        <w:t>sao</w:t>
+      </w:r>
+      <w:proofErr w:type="spellEnd"/>
+      <w:r>
+        <w:rPr>
+          <w:b/>
+          <w:bCs/>
+          <w:color w:val="FF0000"/>
+        </w:rPr>
+        <w:t xml:space="preserve"> </w:t>
+      </w:r>
+      <w:proofErr w:type="spellStart"/>
+      <w:r>
+        <w:rPr>
+          <w:b/>
+          <w:bCs/>
+          <w:color w:val="FF0000"/>
+        </w:rPr>
+        <w:t>cho</w:t>
+      </w:r>
+      <w:proofErr w:type="spellEnd"/>
+      <w:r>
+        <w:rPr>
+          <w:b/>
+          <w:bCs/>
+          <w:color w:val="FF0000"/>
+        </w:rPr>
+        <w:t xml:space="preserve">: CUST_GRP_HRCHY_CD </w:t>
+      </w:r>
+      <w:proofErr w:type="spellStart"/>
+      <w:r>
+        <w:rPr>
+          <w:b/>
+          <w:bCs/>
+          <w:color w:val="FF0000"/>
+        </w:rPr>
+        <w:t>có</w:t>
+      </w:r>
+      <w:proofErr w:type="spellEnd"/>
+      <w:r>
+        <w:rPr>
+          <w:b/>
+          <w:bCs/>
+          <w:color w:val="FF0000"/>
+        </w:rPr>
+        <w:t xml:space="preserve"> I </w:t>
+      </w:r>
+      <w:proofErr w:type="spellStart"/>
+      <w:r>
+        <w:rPr>
+          <w:b/>
+          <w:bCs/>
+          <w:color w:val="FF0000"/>
+        </w:rPr>
+        <w:t>hoặc</w:t>
+      </w:r>
+      <w:proofErr w:type="spellEnd"/>
+      <w:r>
+        <w:rPr>
+          <w:b/>
+          <w:bCs/>
+          <w:color w:val="FF0000"/>
+        </w:rPr>
+        <w:t xml:space="preserve"> C </w:t>
+      </w:r>
+      <w:proofErr w:type="spellStart"/>
+      <w:r>
+        <w:rPr>
+          <w:b/>
+          <w:bCs/>
+          <w:color w:val="FF0000"/>
+        </w:rPr>
+        <w:t>nhưng</w:t>
+      </w:r>
+      <w:proofErr w:type="spellEnd"/>
+      <w:r>
+        <w:rPr>
+          <w:b/>
+          <w:bCs/>
+          <w:color w:val="FF0000"/>
+        </w:rPr>
+        <w:t xml:space="preserve"> </w:t>
+      </w:r>
+      <w:proofErr w:type="spellStart"/>
+      <w:r>
+        <w:rPr>
+          <w:b/>
+          <w:bCs/>
+          <w:color w:val="FF0000"/>
+        </w:rPr>
+        <w:t>không</w:t>
+      </w:r>
+      <w:proofErr w:type="spellEnd"/>
+      <w:r>
+        <w:rPr>
+          <w:b/>
+          <w:bCs/>
+          <w:color w:val="FF0000"/>
+        </w:rPr>
+        <w:t xml:space="preserve"> </w:t>
+      </w:r>
+      <w:proofErr w:type="spellStart"/>
+      <w:r>
+        <w:rPr>
+          <w:b/>
+          <w:bCs/>
+          <w:color w:val="FF0000"/>
+        </w:rPr>
+        <w:t>có</w:t>
+      </w:r>
+      <w:proofErr w:type="spellEnd"/>
+      <w:r>
+        <w:rPr>
+          <w:b/>
+          <w:bCs/>
+          <w:color w:val="FF0000"/>
+        </w:rPr>
+        <w:t xml:space="preserve"> G</w:t>
+      </w:r>
+      <w:r>
+        <w:rPr>
+          <w:b/>
+          <w:bCs/>
+          <w:color w:val="FF0000"/>
+        </w:rPr>
+        <w:t>\</w:t>
+      </w:r>
+    </w:p>
+    <w:p>
+      <w:pPr>
+        <w:rPr>
+          <w:b/>
+          <w:bCs/>
+          <w:color w:val="FF0000"/>
+        </w:rPr>
+      </w:pPr>
+      <w:r>
+        <w:rPr>
+          <w:b/>
+          <w:bCs/>
+          <w:color w:val="FF0000"/>
+        </w:rPr>
+        <w:t xml:space="preserve">- </w:t>
+      </w:r>
+      <w:proofErr w:type="spellStart"/>
+      <w:r>
+        <w:rPr>
+          <w:b/>
+          <w:bCs/>
+          <w:color w:val="FF0000"/>
+        </w:rPr>
+        <w:t>Dùng</w:t>
+      </w:r>
+      <w:proofErr w:type="spellEnd"/>
+      <w:r>
+        <w:rPr>
+          <w:b/>
+          <w:bCs/>
+          <w:color w:val="FF0000"/>
+        </w:rPr>
+        <w:t xml:space="preserve"> NOT E</w:t>
+      </w:r>
+      <w:r>
+        <w:rPr>
+          <w:b/>
+          <w:bCs/>
+          <w:color w:val="FF0000"/>
+        </w:rPr>
+        <w:t>X</w:t>
+      </w:r>
+      <w:r>
+        <w:rPr>
+          <w:b/>
+          <w:bCs/>
+          <w:color w:val="FF0000"/>
+        </w:rPr>
+        <w:t>IST</w:t>
+      </w:r>
+      <w:r>
+        <w:rPr>
+          <w:b/>
+          <w:bCs/>
+          <w:color w:val="FF0000"/>
+        </w:rPr>
+        <w:t>S</w:t>
+      </w:r>
+    </w:p>
+    <w:p>
+      <w:pPr>
+        <w:rPr>
+          <w:b/>
+          <w:bCs/>
+        </w:rPr>
+      </w:pPr>
+      <w:r>
+        <w:rPr>
+          <w:b/>
+          <w:bCs/>
+        </w:rPr>
+        <w:t>SELECT CUST_GRP_ID</w:t>
+      </w:r>
+    </w:p>
+    <w:p>
+      <w:pPr>
+        <w:rPr>
+          <w:b/>
+          <w:bCs/>
+        </w:rPr>
+      </w:pPr>
+      <w:r>
+        <w:rPr>
+          <w:b/>
+          <w:bCs/>
+        </w:rPr>
+        <w:t>FROM MDM_CUSTOMER A</w:t>
+      </w:r>
+    </w:p>
+    <w:p>
+      <w:pPr>
+        <w:rPr>
+          <w:b/>
+          <w:bCs/>
+        </w:rPr>
+      </w:pPr>
+      <w:r>
+        <w:rPr>
+          <w:b/>
+          <w:bCs/>
+        </w:rPr>
+        <w:t>WHERE CUST_GRP_ID IS NOT NULL</w:t>
+      </w:r>
+    </w:p>
+    <w:p>
+      <w:pPr>
+        <w:rPr>
+          <w:b/>
+          <w:bCs/>
+        </w:rPr>
+      </w:pPr>
+      <w:r>
+        <w:rPr>
+          <w:b/>
+          <w:bCs/>
+        </w:rPr>
+        <w:t xml:space="preserve">AND NOT EXISTS (SELECT CUST_GRP_ID FROM MDM_CUSTOMER B WHERE CUST_GRP_HRCHY_CD = 'G' AND </w:t>
+      </w:r>
+      <w:proofErr w:type="gramStart"/>
+      <w:r>
+        <w:rPr>
+          <w:b/>
+          <w:bCs/>
+        </w:rPr>
+        <w:t>A.CUST</w:t>
+      </w:r>
+      <w:proofErr w:type="gramEnd"/>
+      <w:r>
+        <w:rPr>
+          <w:b/>
+          <w:bCs/>
+        </w:rPr>
+        <w:t>_GRP_ID=B.CUST_GRP_ID)</w:t>
+      </w:r>
+    </w:p>
+    <w:p>
+      <w:pPr>
+        <w:rPr>
+          <w:b/>
+          <w:bCs/>
+        </w:rPr>
+      </w:pPr>
+      <w:r>
+        <w:rPr>
+          <w:b/>
+          <w:bCs/>
+        </w:rPr>
+        <w:t>GROUP BY CUST_GRP_ID;</w:t>
+      </w:r>
+    </w:p>
+    <w:p>
+      <w:pPr>
+        <w:rPr>
+          <w:b/>
+          <w:bCs/>
         </w:rPr>
       </w:pPr>
     </w:p>
@@ -23523,210 +23905,34 @@
           <w:color w:val="FF0000"/>
         </w:rPr>
       </w:pPr>
-      <w:r>
-        <w:rPr>
-          <w:b/>
-          <w:bCs/>
-          <w:color w:val="FF0000"/>
-        </w:rPr>
-        <w:t>A)</w:t>
-      </w:r>
-      <w:r>
-        <w:rPr>
-          <w:b/>
-          <w:bCs/>
-          <w:color w:val="FF0000"/>
-        </w:rPr>
-        <w:t xml:space="preserve"> </w:t>
-      </w:r>
-      <w:proofErr w:type="spellStart"/>
-      <w:r>
-        <w:rPr>
-          <w:b/>
-          <w:bCs/>
-          <w:color w:val="FF0000"/>
-        </w:rPr>
-        <w:t>Viết</w:t>
-      </w:r>
-      <w:proofErr w:type="spellEnd"/>
-      <w:r>
-        <w:rPr>
-          <w:b/>
-          <w:bCs/>
-          <w:color w:val="FF0000"/>
-        </w:rPr>
-        <w:t xml:space="preserve"> </w:t>
-      </w:r>
-      <w:proofErr w:type="spellStart"/>
-      <w:r>
-        <w:rPr>
-          <w:b/>
-          <w:bCs/>
-          <w:color w:val="FF0000"/>
-        </w:rPr>
-        <w:t>câu</w:t>
-      </w:r>
-      <w:proofErr w:type="spellEnd"/>
-      <w:r>
-        <w:rPr>
-          <w:b/>
-          <w:bCs/>
-          <w:color w:val="FF0000"/>
-        </w:rPr>
-        <w:t xml:space="preserve"> SQL </w:t>
-      </w:r>
-      <w:proofErr w:type="spellStart"/>
-      <w:r>
-        <w:rPr>
-          <w:b/>
-          <w:bCs/>
-          <w:color w:val="FF0000"/>
-        </w:rPr>
-        <w:t>tìm</w:t>
-      </w:r>
-      <w:proofErr w:type="spellEnd"/>
-      <w:r>
-        <w:rPr>
-          <w:b/>
-          <w:bCs/>
-          <w:color w:val="FF0000"/>
-        </w:rPr>
-        <w:t xml:space="preserve"> </w:t>
-      </w:r>
-      <w:r>
-        <w:rPr>
-          <w:b/>
-          <w:bCs/>
-          <w:color w:val="FF0000"/>
-        </w:rPr>
-        <w:t xml:space="preserve">CUST_GRP_ID </w:t>
-      </w:r>
-      <w:proofErr w:type="spellStart"/>
-      <w:r>
-        <w:rPr>
-          <w:b/>
-          <w:bCs/>
-          <w:color w:val="FF0000"/>
-        </w:rPr>
-        <w:t>sao</w:t>
-      </w:r>
-      <w:proofErr w:type="spellEnd"/>
-      <w:r>
-        <w:rPr>
-          <w:b/>
-          <w:bCs/>
-          <w:color w:val="FF0000"/>
-        </w:rPr>
-        <w:t xml:space="preserve"> </w:t>
-      </w:r>
-      <w:proofErr w:type="spellStart"/>
-      <w:r>
-        <w:rPr>
-          <w:b/>
-          <w:bCs/>
-          <w:color w:val="FF0000"/>
-        </w:rPr>
-        <w:t>cho</w:t>
-      </w:r>
-      <w:proofErr w:type="spellEnd"/>
-      <w:r>
-        <w:rPr>
-          <w:b/>
-          <w:bCs/>
-          <w:color w:val="FF0000"/>
-        </w:rPr>
-        <w:t xml:space="preserve">: CUST_GRP_HRCHY_CD </w:t>
-      </w:r>
-      <w:proofErr w:type="spellStart"/>
-      <w:r>
-        <w:rPr>
-          <w:b/>
-          <w:bCs/>
-          <w:color w:val="FF0000"/>
-        </w:rPr>
-        <w:t>có</w:t>
-      </w:r>
-      <w:proofErr w:type="spellEnd"/>
-      <w:r>
-        <w:rPr>
-          <w:b/>
-          <w:bCs/>
-          <w:color w:val="FF0000"/>
-        </w:rPr>
-        <w:t xml:space="preserve"> I </w:t>
-      </w:r>
-      <w:proofErr w:type="spellStart"/>
-      <w:r>
-        <w:rPr>
-          <w:b/>
-          <w:bCs/>
-          <w:color w:val="FF0000"/>
-        </w:rPr>
-        <w:t>hoặc</w:t>
-      </w:r>
-      <w:proofErr w:type="spellEnd"/>
-      <w:r>
-        <w:rPr>
-          <w:b/>
-          <w:bCs/>
-          <w:color w:val="FF0000"/>
-        </w:rPr>
-        <w:t xml:space="preserve"> C </w:t>
-      </w:r>
-      <w:proofErr w:type="spellStart"/>
-      <w:r>
-        <w:rPr>
-          <w:b/>
-          <w:bCs/>
-          <w:color w:val="FF0000"/>
-        </w:rPr>
-        <w:t>nhưng</w:t>
-      </w:r>
-      <w:proofErr w:type="spellEnd"/>
-      <w:r>
-        <w:rPr>
-          <w:b/>
-          <w:bCs/>
-          <w:color w:val="FF0000"/>
-        </w:rPr>
-        <w:t xml:space="preserve"> </w:t>
-      </w:r>
-      <w:proofErr w:type="spellStart"/>
-      <w:r>
-        <w:rPr>
-          <w:b/>
-          <w:bCs/>
-          <w:color w:val="FF0000"/>
-        </w:rPr>
-        <w:t>không</w:t>
-      </w:r>
-      <w:proofErr w:type="spellEnd"/>
-      <w:r>
-        <w:rPr>
-          <w:b/>
-          <w:bCs/>
-          <w:color w:val="FF0000"/>
-        </w:rPr>
-        <w:t xml:space="preserve"> </w:t>
-      </w:r>
-      <w:proofErr w:type="spellStart"/>
-      <w:r>
-        <w:rPr>
-          <w:b/>
-          <w:bCs/>
-          <w:color w:val="FF0000"/>
-        </w:rPr>
-        <w:t>có</w:t>
-      </w:r>
-      <w:proofErr w:type="spellEnd"/>
-      <w:r>
-        <w:rPr>
-          <w:b/>
-          <w:bCs/>
-          <w:color w:val="FF0000"/>
-        </w:rPr>
-        <w:t xml:space="preserve"> G</w:t>
-      </w:r>
+      <w:proofErr w:type="spellStart"/>
+      <w:r>
+        <w:rPr>
+          <w:b/>
+          <w:bCs/>
+          <w:color w:val="FF0000"/>
+        </w:rPr>
+        <w:t>Cách</w:t>
+      </w:r>
+      <w:proofErr w:type="spellEnd"/>
+      <w:r>
+        <w:rPr>
+          <w:b/>
+          <w:bCs/>
+          <w:color w:val="FF0000"/>
+        </w:rPr>
+        <w:t xml:space="preserve"> </w:t>
+      </w:r>
+      <w:proofErr w:type="spellStart"/>
+      <w:r>
+        <w:rPr>
+          <w:b/>
+          <w:bCs/>
+          <w:color w:val="FF0000"/>
+        </w:rPr>
+        <w:t>khác</w:t>
+      </w:r>
+      <w:proofErr w:type="spellEnd"/>
     </w:p>
     <w:p>
       <w:pPr>
@@ -23863,7 +24069,6 @@
           <w:rFonts w:cstheme="minorHAnsi"/>
           <w:b/>
         </w:rPr>
-        <w:lastRenderedPageBreak/>
         <w:t xml:space="preserve">    ) B</w:t>
       </w:r>
     </w:p>
@@ -24140,186 +24345,92 @@
     <w:p>
       <w:pPr>
         <w:rPr>
-          <w:rFonts w:cstheme="minorHAnsi"/>
-          <w:b/>
+          <w:b/>
+          <w:bCs/>
         </w:rPr>
       </w:pPr>
       <w:r>
         <w:rPr>
-          <w:rFonts w:cstheme="minorHAnsi"/>
-          <w:b/>
-        </w:rPr>
-        <w:t xml:space="preserve">SELECT </w:t>
-      </w:r>
-      <w:proofErr w:type="gramStart"/>
-      <w:r>
-        <w:rPr>
-          <w:rFonts w:cstheme="minorHAnsi"/>
-          <w:b/>
-        </w:rPr>
-        <w:t>B.CUST</w:t>
-      </w:r>
-      <w:proofErr w:type="gramEnd"/>
-      <w:r>
-        <w:rPr>
-          <w:rFonts w:cstheme="minorHAnsi"/>
-          <w:b/>
-        </w:rPr>
-        <w:t>_GRP_ID</w:t>
+          <w:b/>
+          <w:bCs/>
+        </w:rPr>
+        <w:t>SELECT CUST_GRP_ID</w:t>
       </w:r>
     </w:p>
     <w:p>
       <w:pPr>
         <w:rPr>
-          <w:rFonts w:cstheme="minorHAnsi"/>
-          <w:b/>
+          <w:b/>
+          <w:bCs/>
         </w:rPr>
       </w:pPr>
       <w:r>
         <w:rPr>
-          <w:rFonts w:cstheme="minorHAnsi"/>
-          <w:b/>
-        </w:rPr>
-        <w:t>FROM (</w:t>
+          <w:b/>
+          <w:bCs/>
+        </w:rPr>
+        <w:t>FROM MDM_CUSTOMER A</w:t>
       </w:r>
     </w:p>
     <w:p>
       <w:pPr>
         <w:rPr>
-          <w:rFonts w:cstheme="minorHAnsi"/>
-          <w:b/>
+          <w:b/>
+          <w:bCs/>
         </w:rPr>
       </w:pPr>
       <w:r>
         <w:rPr>
-          <w:rFonts w:cstheme="minorHAnsi"/>
-          <w:b/>
-        </w:rPr>
-        <w:t xml:space="preserve">    SELECT CUST_GRP_ID, </w:t>
-      </w:r>
-      <w:proofErr w:type="gramStart"/>
-      <w:r>
-        <w:rPr>
-          <w:rFonts w:cstheme="minorHAnsi"/>
-          <w:b/>
-        </w:rPr>
-        <w:t>COUNT(</w:t>
-      </w:r>
-      <w:proofErr w:type="gramEnd"/>
-      <w:r>
-        <w:rPr>
-          <w:rFonts w:cstheme="minorHAnsi"/>
-          <w:b/>
-        </w:rPr>
-        <w:t xml:space="preserve">*) OVER (PARTITION BY CUST_GRP_ID) </w:t>
-      </w:r>
-      <w:proofErr w:type="spellStart"/>
-      <w:r>
-        <w:rPr>
-          <w:rFonts w:cstheme="minorHAnsi"/>
-          <w:b/>
-        </w:rPr>
-        <w:t>volunm</w:t>
-      </w:r>
-      <w:proofErr w:type="spellEnd"/>
-      <w:r>
-        <w:rPr>
-          <w:rFonts w:cstheme="minorHAnsi"/>
-          <w:b/>
-        </w:rPr>
-        <w:t>, CUST_GRP_HRCHY_CD</w:t>
+          <w:b/>
+          <w:bCs/>
+        </w:rPr>
+        <w:t>WHERE CUST_GRP_ID IS NOT NULL</w:t>
       </w:r>
     </w:p>
     <w:p>
       <w:pPr>
         <w:rPr>
-          <w:rFonts w:cstheme="minorHAnsi"/>
-          <w:b/>
+          <w:b/>
+          <w:bCs/>
         </w:rPr>
       </w:pPr>
       <w:r>
         <w:rPr>
-          <w:rFonts w:cstheme="minorHAnsi"/>
-          <w:b/>
-        </w:rPr>
-        <w:t xml:space="preserve">    FROM MDM_CUSTOMER</w:t>
+          <w:b/>
+          <w:bCs/>
+        </w:rPr>
+        <w:t xml:space="preserve">AND NOT EXISTS (SELECT CUST_GRP_ID FROM MDM_CUSTOMER B WHERE CUST_GRP_HRCHY_CD = 'C' AND </w:t>
+      </w:r>
+      <w:proofErr w:type="gramStart"/>
+      <w:r>
+        <w:rPr>
+          <w:b/>
+          <w:bCs/>
+        </w:rPr>
+        <w:t>A.CUST</w:t>
+      </w:r>
+      <w:proofErr w:type="gramEnd"/>
+      <w:r>
+        <w:rPr>
+          <w:b/>
+          <w:bCs/>
+        </w:rPr>
+        <w:t>_GRP_ID=B.CUST_GRP_ID)</w:t>
       </w:r>
     </w:p>
     <w:p>
       <w:pPr>
         <w:rPr>
-          <w:rFonts w:cstheme="minorHAnsi"/>
-          <w:b/>
+          <w:b/>
+          <w:bCs/>
         </w:rPr>
       </w:pPr>
       <w:r>
         <w:rPr>
-          <w:rFonts w:cstheme="minorHAnsi"/>
-          <w:b/>
-        </w:rPr>
-        <w:t xml:space="preserve">    GROUP BY CUST_GRP_ID, CUST_GRP_HRCHY_CD</w:t>
-      </w:r>
-    </w:p>
-    <w:p>
-      <w:pPr>
-        <w:rPr>
-          <w:rFonts w:cstheme="minorHAnsi"/>
-          <w:b/>
-        </w:rPr>
-      </w:pPr>
-      <w:r>
-        <w:rPr>
-          <w:rFonts w:cstheme="minorHAnsi"/>
-          <w:b/>
-        </w:rPr>
-        <w:t xml:space="preserve">    ) B</w:t>
-      </w:r>
-    </w:p>
-    <w:p>
-      <w:pPr>
-        <w:rPr>
-          <w:rFonts w:cstheme="minorHAnsi"/>
-          <w:b/>
-        </w:rPr>
-      </w:pPr>
-      <w:r>
-        <w:rPr>
-          <w:rFonts w:cstheme="minorHAnsi"/>
-          <w:b/>
-        </w:rPr>
-        <w:t xml:space="preserve">WHERE </w:t>
-      </w:r>
-      <w:proofErr w:type="spellStart"/>
-      <w:r>
-        <w:rPr>
-          <w:rFonts w:cstheme="minorHAnsi"/>
-          <w:b/>
-        </w:rPr>
-        <w:t>volunm</w:t>
-      </w:r>
-      <w:proofErr w:type="spellEnd"/>
-      <w:r>
-        <w:rPr>
-          <w:rFonts w:cstheme="minorHAnsi"/>
-          <w:b/>
-        </w:rPr>
-        <w:t xml:space="preserve"> =1 AND CUST_GRP_HRCHY_</w:t>
-      </w:r>
-      <w:proofErr w:type="gramStart"/>
-      <w:r>
-        <w:rPr>
-          <w:rFonts w:cstheme="minorHAnsi"/>
-          <w:b/>
-        </w:rPr>
-        <w:t>CD !</w:t>
-      </w:r>
-      <w:proofErr w:type="gramEnd"/>
-      <w:r>
-        <w:rPr>
-          <w:rFonts w:cstheme="minorHAnsi"/>
-          <w:b/>
-        </w:rPr>
-        <w:t>= 'C';</w:t>
+          <w:b/>
+          <w:bCs/>
+        </w:rPr>
+        <w:t>GROUP BY CUST_GRP_ID;</w:t>
       </w:r>
     </w:p>
     <w:p>
@@ -24808,6 +24919,7 @@
         <w:rPr>
           <w:color w:val="FF0000"/>
         </w:rPr>
+        <w:lastRenderedPageBreak/>
         <w:t>Lấy</w:t>
       </w:r>
       <w:proofErr w:type="spellEnd"/>
@@ -25115,7 +25227,6 @@
           <w:b/>
           <w:bCs/>
         </w:rPr>
-        <w:lastRenderedPageBreak/>
         <w:t xml:space="preserve">from </w:t>
       </w:r>
       <w:proofErr w:type="spellStart"/>
@@ -25301,6 +25412,154 @@
           <w:bCs/>
         </w:rPr>
         <w:t>;</w:t>
+      </w:r>
+    </w:p>
+    <w:p/>
+    <w:p>
+      <w:pPr>
+        <w:rPr>
+          <w:b/>
+          <w:bCs/>
+        </w:rPr>
+      </w:pPr>
+      <w:proofErr w:type="spellStart"/>
+      <w:r>
+        <w:rPr>
+          <w:b/>
+          <w:bCs/>
+          <w:color w:val="FF0000"/>
+        </w:rPr>
+        <w:t>Cách</w:t>
+      </w:r>
+      <w:proofErr w:type="spellEnd"/>
+      <w:r>
+        <w:rPr>
+          <w:b/>
+          <w:bCs/>
+          <w:color w:val="FF0000"/>
+        </w:rPr>
+        <w:t xml:space="preserve"> </w:t>
+      </w:r>
+      <w:proofErr w:type="spellStart"/>
+      <w:proofErr w:type="gramStart"/>
+      <w:r>
+        <w:rPr>
+          <w:b/>
+          <w:bCs/>
+          <w:color w:val="FF0000"/>
+        </w:rPr>
+        <w:t>khác</w:t>
+      </w:r>
+      <w:proofErr w:type="spellEnd"/>
+      <w:r>
+        <w:rPr>
+          <w:b/>
+          <w:bCs/>
+          <w:color w:val="FF0000"/>
+        </w:rPr>
+        <w:t xml:space="preserve"> </w:t>
+      </w:r>
+      <w:r>
+        <w:rPr>
+          <w:b/>
+          <w:bCs/>
+        </w:rPr>
+        <w:t>:</w:t>
+      </w:r>
+      <w:proofErr w:type="gramEnd"/>
+      <w:r>
+        <w:rPr>
+          <w:b/>
+          <w:bCs/>
+        </w:rPr>
+        <w:t xml:space="preserve"> </w:t>
+      </w:r>
+      <w:proofErr w:type="spellStart"/>
+      <w:r>
+        <w:rPr>
+          <w:b/>
+          <w:bCs/>
+        </w:rPr>
+        <w:t>Chỉ</w:t>
+      </w:r>
+      <w:proofErr w:type="spellEnd"/>
+      <w:r>
+        <w:rPr>
+          <w:b/>
+          <w:bCs/>
+        </w:rPr>
+        <w:t xml:space="preserve"> </w:t>
+      </w:r>
+      <w:proofErr w:type="spellStart"/>
+      <w:r>
+        <w:rPr>
+          <w:b/>
+          <w:bCs/>
+        </w:rPr>
+        <w:t>duyệt</w:t>
+      </w:r>
+      <w:proofErr w:type="spellEnd"/>
+      <w:r>
+        <w:rPr>
+          <w:b/>
+          <w:bCs/>
+        </w:rPr>
+        <w:t xml:space="preserve"> </w:t>
+      </w:r>
+      <w:proofErr w:type="spellStart"/>
+      <w:r>
+        <w:rPr>
+          <w:b/>
+          <w:bCs/>
+        </w:rPr>
+        <w:t>bảng</w:t>
+      </w:r>
+      <w:proofErr w:type="spellEnd"/>
+      <w:r>
+        <w:rPr>
+          <w:b/>
+          <w:bCs/>
+        </w:rPr>
+        <w:t xml:space="preserve"> 1 </w:t>
+      </w:r>
+      <w:proofErr w:type="spellStart"/>
+      <w:r>
+        <w:rPr>
+          <w:b/>
+          <w:bCs/>
+        </w:rPr>
+        <w:t>lần</w:t>
+      </w:r>
+      <w:proofErr w:type="spellEnd"/>
+    </w:p>
+    <w:p>
+      <w:r>
+        <w:t>SELECT MAX(PROD_UNIT_AMT) PROD_UNIT_AMT</w:t>
+      </w:r>
+    </w:p>
+    <w:p>
+      <w:r>
+        <w:t xml:space="preserve">  , MIN(PROD_UNIT_AMT) PROD_UNIT_AMT</w:t>
+      </w:r>
+    </w:p>
+    <w:p>
+      <w:r>
+        <w:t xml:space="preserve">  , AVG(PROD_UNIT_AMT) PROD_UNIT_AMT</w:t>
+      </w:r>
+    </w:p>
+    <w:p>
+      <w:r>
+        <w:t xml:space="preserve">  , MIN(PROD_NM) KEEP (DENSE_RANK FIRST ORDER BY PROD_UNIT_AMT DESC) AS PROD_NM</w:t>
+      </w:r>
+    </w:p>
+    <w:p>
+      <w:r>
+        <w:t>FROM TB_PROD</w:t>
+      </w:r>
+    </w:p>
+    <w:p>
+      <w:r>
+        <w:t>WHERE PROD_UNIT_AMT IS NOT NULL;</w:t>
       </w:r>
     </w:p>
     <w:p/>
@@ -25496,6 +25755,7 @@
           <w:bCs/>
           <w:color w:val="FF0000"/>
         </w:rPr>
+        <w:lastRenderedPageBreak/>
         <w:t xml:space="preserve">A) </w:t>
       </w:r>
       <w:proofErr w:type="spellStart"/>
@@ -26665,6 +26925,7 @@
         <w:rPr>
           <w:noProof/>
         </w:rPr>
+        <w:lastRenderedPageBreak/>
         <w:drawing>
           <wp:inline distT="0" distB="0" distL="0" distR="0" wp14:anchorId="44EC9FC1" wp14:editId="44B98DE6">
             <wp:extent cx="2530059" cy="4320914"/>
@@ -26923,6 +27184,7 @@
           <w:b/>
           <w:bCs/>
         </w:rPr>
+        <w:lastRenderedPageBreak/>
         <w:t xml:space="preserve">    LEFT OUTER JOIN </w:t>
       </w:r>
     </w:p>
@@ -27538,7 +27800,6 @@
           <w:b/>
           <w:bCs/>
         </w:rPr>
-        <w:lastRenderedPageBreak/>
         <w:t xml:space="preserve">    SELECT '201906' AS DT FROM DUAL</w:t>
       </w:r>
     </w:p>
@@ -27761,6 +28022,7 @@
           <w:b/>
           <w:bCs/>
         </w:rPr>
+        <w:lastRenderedPageBreak/>
         <w:t xml:space="preserve">      WHERE B.PRO_CD = '00001'</w:t>
       </w:r>
     </w:p>

</xml_diff>